<commit_message>
[문서] ServerFramework 클래스 내용 수정
</commit_message>
<xml_diff>
--- a/문서/5팀_ProjectProgressReport.docx
+++ b/문서/5팀_ProjectProgressReport.docx
@@ -13393,21 +13393,23 @@
       <w:r>
         <w:rPr>
           <w:rFonts w:ascii="Consolas" w:hAnsi="Consolas" w:cs="Courier New"/>
-          <w:color w:val="F8F8F2"/>
-          <w:sz w:val="17"/>
-          <w:szCs w:val="17"/>
-        </w:rPr>
-        <w:tab/>
-      </w:r>
-      <w:r>
-        <w:rPr>
-          <w:rFonts w:ascii="Consolas" w:hAnsi="Consolas" w:cs="Courier New"/>
           <w:b/>
           <w:bCs/>
           <w:color w:val="DCC6E0"/>
           <w:sz w:val="17"/>
           <w:szCs w:val="17"/>
         </w:rPr>
+        <w:tab/>
+      </w:r>
+      <w:r>
+        <w:rPr>
+          <w:rFonts w:ascii="Consolas" w:hAnsi="Consolas" w:cs="Courier New"/>
+          <w:b/>
+          <w:bCs/>
+          <w:color w:val="DCC6E0"/>
+          <w:sz w:val="17"/>
+          <w:szCs w:val="17"/>
+        </w:rPr>
         <w:t>void</w:t>
       </w:r>
       <w:r>
@@ -13428,7 +13430,7 @@
           <w:sz w:val="17"/>
           <w:szCs w:val="17"/>
         </w:rPr>
-        <w:t>ProcessSend</w:t>
+        <w:t>ProcessRecv</w:t>
       </w:r>
       <w:proofErr w:type="spellEnd"/>
       <w:r>
@@ -13488,48 +13490,6 @@
         </w:rPr>
         <w:tab/>
       </w:r>
-      <w:r>
-        <w:rPr>
-          <w:rFonts w:ascii="Consolas" w:hAnsi="Consolas" w:cs="Courier New"/>
-          <w:b/>
-          <w:bCs/>
-          <w:color w:val="DCC6E0"/>
-          <w:sz w:val="17"/>
-          <w:szCs w:val="17"/>
-        </w:rPr>
-        <w:t>void</w:t>
-      </w:r>
-      <w:r>
-        <w:rPr>
-          <w:rFonts w:ascii="Consolas" w:hAnsi="Consolas" w:cs="Courier New"/>
-          <w:color w:val="F8F8F2"/>
-          <w:sz w:val="17"/>
-          <w:szCs w:val="17"/>
-        </w:rPr>
-        <w:t xml:space="preserve"> </w:t>
-      </w:r>
-      <w:proofErr w:type="spellStart"/>
-      <w:proofErr w:type="gramStart"/>
-      <w:r>
-        <w:rPr>
-          <w:rFonts w:ascii="Consolas" w:hAnsi="Consolas" w:cs="Courier New"/>
-          <w:color w:val="00E0E0"/>
-          <w:sz w:val="17"/>
-          <w:szCs w:val="17"/>
-        </w:rPr>
-        <w:t>ProcessRecv</w:t>
-      </w:r>
-      <w:proofErr w:type="spellEnd"/>
-      <w:r>
-        <w:rPr>
-          <w:rFonts w:ascii="Consolas" w:hAnsi="Consolas" w:cs="Courier New"/>
-          <w:color w:val="F8F8F2"/>
-          <w:sz w:val="17"/>
-          <w:szCs w:val="17"/>
-        </w:rPr>
-        <w:t>();</w:t>
-      </w:r>
-      <w:proofErr w:type="gramEnd"/>
     </w:p>
     <w:p>
       <w:pPr>
@@ -13562,12 +13522,48 @@
         <w:spacing w:before="0" w:beforeAutospacing="0" w:after="0" w:afterAutospacing="0"/>
         <w:divId w:val="1266187338"/>
         <w:rPr>
-          <w:rFonts w:ascii="Consolas" w:hAnsi="Consolas" w:cs="Courier New"/>
-          <w:color w:val="F8F8F2"/>
-          <w:sz w:val="17"/>
-          <w:szCs w:val="17"/>
-        </w:rPr>
-      </w:pPr>
+          <w:rFonts w:ascii="Consolas" w:hAnsi="Consolas" w:cs="Courier New" w:hint="eastAsia"/>
+          <w:color w:val="0F9ED5" w:themeColor="accent4"/>
+          <w:sz w:val="17"/>
+          <w:szCs w:val="17"/>
+        </w:rPr>
+      </w:pPr>
+      <w:r>
+        <w:rPr>
+          <w:rFonts w:ascii="Consolas" w:hAnsi="Consolas" w:cs="Courier New"/>
+          <w:color w:val="F8F8F2"/>
+          <w:sz w:val="17"/>
+          <w:szCs w:val="17"/>
+        </w:rPr>
+        <w:tab/>
+      </w:r>
+      <w:r>
+        <w:rPr>
+          <w:rFonts w:ascii="Consolas" w:hAnsi="Consolas" w:cs="Courier New" w:hint="eastAsia"/>
+          <w:color w:val="0F9ED5" w:themeColor="accent4"/>
+          <w:sz w:val="17"/>
+          <w:szCs w:val="17"/>
+        </w:rPr>
+        <w:t xml:space="preserve">template &lt;class </w:t>
+      </w:r>
+      <w:r>
+        <w:rPr>
+          <w:rFonts w:ascii="Consolas" w:hAnsi="Consolas" w:cs="Courier New" w:hint="eastAsia"/>
+          <w:color w:val="0F9ED5" w:themeColor="accent4"/>
+          <w:sz w:val="17"/>
+          <w:szCs w:val="17"/>
+        </w:rPr>
+        <w:t>T</w:t>
+      </w:r>
+      <w:r>
+        <w:rPr>
+          <w:rFonts w:ascii="Consolas" w:hAnsi="Consolas" w:cs="Courier New" w:hint="eastAsia"/>
+          <w:color w:val="0F9ED5" w:themeColor="accent4"/>
+          <w:sz w:val="17"/>
+          <w:szCs w:val="17"/>
+        </w:rPr>
+        <w:t>&gt;</w:t>
+      </w:r>
     </w:p>
     <w:p>
       <w:pPr>
@@ -13601,20 +13597,124 @@
         <w:divId w:val="1266187338"/>
         <w:rPr>
           <w:rFonts w:ascii="Consolas" w:hAnsi="Consolas" w:cs="Courier New"/>
-          <w:color w:val="0070C0"/>
-          <w:sz w:val="17"/>
-          <w:szCs w:val="17"/>
-        </w:rPr>
-      </w:pPr>
+          <w:color w:val="F8F8F2"/>
+          <w:sz w:val="17"/>
+          <w:szCs w:val="17"/>
+        </w:rPr>
+      </w:pPr>
+      <w:r>
+        <w:rPr>
+          <w:rFonts w:ascii="Consolas" w:hAnsi="Consolas" w:cs="Courier New"/>
+          <w:color w:val="F8F8F2"/>
+          <w:sz w:val="17"/>
+          <w:szCs w:val="17"/>
+        </w:rPr>
+        <w:tab/>
+      </w:r>
+      <w:r>
+        <w:rPr>
+          <w:rFonts w:ascii="Consolas" w:hAnsi="Consolas" w:cs="Courier New"/>
+          <w:b/>
+          <w:bCs/>
+          <w:color w:val="DCC6E0"/>
+          <w:sz w:val="17"/>
+          <w:szCs w:val="17"/>
+        </w:rPr>
+        <w:t>void</w:t>
+      </w:r>
+      <w:r>
+        <w:rPr>
+          <w:rFonts w:ascii="Consolas" w:hAnsi="Consolas" w:cs="Courier New"/>
+          <w:color w:val="F8F8F2"/>
+          <w:sz w:val="17"/>
+          <w:szCs w:val="17"/>
+        </w:rPr>
+        <w:t xml:space="preserve"> </w:t>
+      </w:r>
+      <w:proofErr w:type="spellStart"/>
+      <w:proofErr w:type="gramStart"/>
+      <w:r>
+        <w:rPr>
+          <w:rFonts w:ascii="Consolas" w:hAnsi="Consolas" w:cs="Courier New"/>
+          <w:color w:val="00E0E0"/>
+          <w:sz w:val="17"/>
+          <w:szCs w:val="17"/>
+        </w:rPr>
+        <w:t>ProcessSend</w:t>
+      </w:r>
+      <w:proofErr w:type="spellEnd"/>
+      <w:r>
+        <w:rPr>
+          <w:rFonts w:ascii="Consolas" w:hAnsi="Consolas" w:cs="Courier New"/>
+          <w:color w:val="F8F8F2"/>
+          <w:sz w:val="17"/>
+          <w:szCs w:val="17"/>
+        </w:rPr>
+        <w:t>(</w:t>
+      </w:r>
+      <w:proofErr w:type="spellStart"/>
+      <w:proofErr w:type="gramEnd"/>
       <w:r>
         <w:rPr>
           <w:rFonts w:ascii="Consolas" w:hAnsi="Consolas" w:cs="Courier New" w:hint="eastAsia"/>
-          <w:color w:val="0070C0"/>
-          <w:sz w:val="17"/>
-          <w:szCs w:val="17"/>
-        </w:rPr>
-        <w:t>Public:</w:t>
-      </w:r>
+          <w:color w:val="0F9ED5" w:themeColor="accent4"/>
+          <w:sz w:val="17"/>
+          <w:szCs w:val="17"/>
+        </w:rPr>
+        <w:t>PacketID</w:t>
+      </w:r>
+      <w:proofErr w:type="spellEnd"/>
+      <w:r>
+        <w:rPr>
+          <w:rFonts w:ascii="Consolas" w:hAnsi="Consolas" w:cs="Courier New" w:hint="eastAsia"/>
+          <w:color w:val="0F9ED5" w:themeColor="accent4"/>
+          <w:sz w:val="17"/>
+          <w:szCs w:val="17"/>
+        </w:rPr>
+        <w:t xml:space="preserve"> id, const T&amp; </w:t>
+      </w:r>
+      <w:proofErr w:type="spellStart"/>
+      <w:r>
+        <w:rPr>
+          <w:rFonts w:ascii="Consolas" w:hAnsi="Consolas" w:cs="Courier New" w:hint="eastAsia"/>
+          <w:color w:val="0F9ED5" w:themeColor="accent4"/>
+          <w:sz w:val="17"/>
+          <w:szCs w:val="17"/>
+        </w:rPr>
+        <w:t>packetData</w:t>
+      </w:r>
+      <w:proofErr w:type="spellEnd"/>
+      <w:r>
+        <w:rPr>
+          <w:rFonts w:ascii="Consolas" w:hAnsi="Consolas" w:cs="Courier New" w:hint="eastAsia"/>
+          <w:color w:val="0F9ED5" w:themeColor="accent4"/>
+          <w:sz w:val="17"/>
+          <w:szCs w:val="17"/>
+        </w:rPr>
+        <w:t xml:space="preserve">, SOCKET </w:t>
+      </w:r>
+      <w:proofErr w:type="spellStart"/>
+      <w:r>
+        <w:rPr>
+          <w:rFonts w:ascii="Consolas" w:hAnsi="Consolas" w:cs="Courier New" w:hint="eastAsia"/>
+          <w:color w:val="0F9ED5" w:themeColor="accent4"/>
+          <w:sz w:val="17"/>
+          <w:szCs w:val="17"/>
+        </w:rPr>
+        <w:t>clientSocekt</w:t>
+      </w:r>
+      <w:proofErr w:type="spellEnd"/>
+      <w:proofErr w:type="gramStart"/>
+      <w:r>
+        <w:rPr>
+          <w:rFonts w:ascii="Consolas" w:hAnsi="Consolas" w:cs="Courier New"/>
+          <w:color w:val="F8F8F2"/>
+          <w:sz w:val="17"/>
+          <w:szCs w:val="17"/>
+        </w:rPr>
+        <w:t>);</w:t>
+      </w:r>
+      <w:proofErr w:type="gramEnd"/>
     </w:p>
     <w:p>
       <w:pPr>
@@ -13648,51 +13748,20 @@
         <w:divId w:val="1266187338"/>
         <w:rPr>
           <w:rFonts w:ascii="Consolas" w:hAnsi="Consolas" w:cs="Courier New"/>
-          <w:color w:val="0070C0"/>
-          <w:sz w:val="17"/>
-          <w:szCs w:val="17"/>
-        </w:rPr>
-      </w:pPr>
-      <w:r>
-        <w:rPr>
-          <w:rFonts w:ascii="Consolas" w:hAnsi="Consolas" w:cs="Courier New"/>
-          <w:color w:val="0070C0"/>
+          <w:color w:val="F8F8F2"/>
+          <w:sz w:val="17"/>
+          <w:szCs w:val="17"/>
+        </w:rPr>
+      </w:pPr>
+      <w:r>
+        <w:rPr>
+          <w:rFonts w:ascii="Consolas" w:hAnsi="Consolas" w:cs="Courier New"/>
+          <w:color w:val="F8F8F2"/>
           <w:sz w:val="17"/>
           <w:szCs w:val="17"/>
         </w:rPr>
         <w:tab/>
       </w:r>
-      <w:r>
-        <w:rPr>
-          <w:rFonts w:ascii="Consolas" w:hAnsi="Consolas" w:cs="Courier New" w:hint="eastAsia"/>
-          <w:color w:val="0070C0"/>
-          <w:sz w:val="17"/>
-          <w:szCs w:val="17"/>
-        </w:rPr>
-        <w:t xml:space="preserve">Room* </w:t>
-      </w:r>
-      <w:proofErr w:type="spellStart"/>
-      <w:proofErr w:type="gramStart"/>
-      <w:r>
-        <w:rPr>
-          <w:rFonts w:ascii="Consolas" w:hAnsi="Consolas" w:cs="Courier New" w:hint="eastAsia"/>
-          <w:color w:val="0070C0"/>
-          <w:sz w:val="17"/>
-          <w:szCs w:val="17"/>
-        </w:rPr>
-        <w:t>GetRoom</w:t>
-      </w:r>
-      <w:proofErr w:type="spellEnd"/>
-      <w:r>
-        <w:rPr>
-          <w:rFonts w:ascii="Consolas" w:hAnsi="Consolas" w:cs="Courier New" w:hint="eastAsia"/>
-          <w:color w:val="0070C0"/>
-          <w:sz w:val="17"/>
-          <w:szCs w:val="17"/>
-        </w:rPr>
-        <w:t>();</w:t>
-      </w:r>
-      <w:proofErr w:type="gramEnd"/>
     </w:p>
     <w:p>
       <w:pPr>
@@ -13731,6 +13800,55 @@
           <w:szCs w:val="17"/>
         </w:rPr>
       </w:pPr>
+      <w:r>
+        <w:rPr>
+          <w:rFonts w:ascii="Consolas" w:hAnsi="Consolas" w:cs="Courier New"/>
+          <w:color w:val="F8F8F2"/>
+          <w:sz w:val="17"/>
+          <w:szCs w:val="17"/>
+        </w:rPr>
+        <w:tab/>
+      </w:r>
+      <w:r>
+        <w:rPr>
+          <w:rFonts w:ascii="Consolas" w:hAnsi="Consolas" w:cs="Courier New"/>
+          <w:b/>
+          <w:bCs/>
+          <w:color w:val="DCC6E0"/>
+          <w:sz w:val="17"/>
+          <w:szCs w:val="17"/>
+        </w:rPr>
+        <w:t>template</w:t>
+      </w:r>
+      <w:r>
+        <w:rPr>
+          <w:rFonts w:ascii="Consolas" w:hAnsi="Consolas" w:cs="Courier New"/>
+          <w:color w:val="F8F8F2"/>
+          <w:sz w:val="17"/>
+          <w:szCs w:val="17"/>
+        </w:rPr>
+        <w:t xml:space="preserve"> &lt;</w:t>
+      </w:r>
+      <w:r>
+        <w:rPr>
+          <w:rFonts w:ascii="Consolas" w:hAnsi="Consolas" w:cs="Courier New"/>
+          <w:b/>
+          <w:bCs/>
+          <w:color w:val="DCC6E0"/>
+          <w:sz w:val="17"/>
+          <w:szCs w:val="17"/>
+        </w:rPr>
+        <w:t>class</w:t>
+      </w:r>
+      <w:r>
+        <w:rPr>
+          <w:rFonts w:ascii="Consolas" w:hAnsi="Consolas" w:cs="Courier New"/>
+          <w:color w:val="F8F8F2"/>
+          <w:sz w:val="17"/>
+          <w:szCs w:val="17"/>
+        </w:rPr>
+        <w:t xml:space="preserve"> T&gt;</w:t>
+      </w:r>
     </w:p>
     <w:p>
       <w:pPr>
@@ -13763,12 +13881,41 @@
         <w:spacing w:before="0" w:beforeAutospacing="0" w:after="0" w:afterAutospacing="0"/>
         <w:divId w:val="1266187338"/>
         <w:rPr>
-          <w:rFonts w:ascii="Consolas" w:hAnsi="Consolas" w:cs="Courier New"/>
-          <w:color w:val="F8F8F2"/>
-          <w:sz w:val="17"/>
-          <w:szCs w:val="17"/>
-        </w:rPr>
-      </w:pPr>
+          <w:rFonts w:ascii="Consolas" w:hAnsi="Consolas" w:cs="Courier New" w:hint="eastAsia"/>
+          <w:color w:val="F8F8F2"/>
+          <w:sz w:val="17"/>
+          <w:szCs w:val="17"/>
+        </w:rPr>
+      </w:pPr>
+      <w:r>
+        <w:rPr>
+          <w:rFonts w:ascii="Consolas" w:hAnsi="Consolas" w:cs="Courier New"/>
+          <w:color w:val="F8F8F2"/>
+          <w:sz w:val="17"/>
+          <w:szCs w:val="17"/>
+        </w:rPr>
+        <w:tab/>
+      </w:r>
+      <w:proofErr w:type="gramStart"/>
+      <w:r>
+        <w:rPr>
+          <w:rFonts w:ascii="Consolas" w:hAnsi="Consolas" w:cs="Courier New"/>
+          <w:color w:val="F8F8F2"/>
+          <w:sz w:val="17"/>
+          <w:szCs w:val="17"/>
+        </w:rPr>
+        <w:t>std::</w:t>
+      </w:r>
+      <w:proofErr w:type="gramEnd"/>
+      <w:r>
+        <w:rPr>
+          <w:rFonts w:ascii="Consolas" w:hAnsi="Consolas" w:cs="Courier New"/>
+          <w:color w:val="F8F8F2"/>
+          <w:sz w:val="17"/>
+          <w:szCs w:val="17"/>
+        </w:rPr>
+        <w:t>vector&lt;</w:t>
+      </w:r>
       <w:r>
         <w:rPr>
           <w:rFonts w:ascii="Consolas" w:hAnsi="Consolas" w:cs="Courier New"/>
@@ -13778,17 +13925,91 @@
           <w:sz w:val="17"/>
           <w:szCs w:val="17"/>
         </w:rPr>
-        <w:t>public</w:t>
-      </w:r>
-      <w:r>
-        <w:rPr>
-          <w:rFonts w:ascii="Consolas" w:hAnsi="Consolas" w:cs="Courier New"/>
-          <w:color w:val="F8F8F2"/>
-          <w:sz w:val="17"/>
-          <w:szCs w:val="17"/>
-        </w:rPr>
-        <w:t>:</w:t>
-      </w:r>
+        <w:t>char</w:t>
+      </w:r>
+      <w:r>
+        <w:rPr>
+          <w:rFonts w:ascii="Consolas" w:hAnsi="Consolas" w:cs="Courier New"/>
+          <w:strike/>
+          <w:color w:val="F8F8F2"/>
+          <w:sz w:val="17"/>
+          <w:szCs w:val="17"/>
+        </w:rPr>
+        <w:t>*</w:t>
+      </w:r>
+      <w:r>
+        <w:rPr>
+          <w:rFonts w:ascii="Consolas" w:hAnsi="Consolas" w:cs="Courier New"/>
+          <w:color w:val="F8F8F2"/>
+          <w:sz w:val="17"/>
+          <w:szCs w:val="17"/>
+        </w:rPr>
+        <w:t xml:space="preserve">&gt; </w:t>
+      </w:r>
+      <w:proofErr w:type="spellStart"/>
+      <w:proofErr w:type="gramStart"/>
+      <w:r>
+        <w:rPr>
+          <w:rFonts w:ascii="Consolas" w:hAnsi="Consolas" w:cs="Courier New"/>
+          <w:color w:val="00E0E0"/>
+          <w:sz w:val="17"/>
+          <w:szCs w:val="17"/>
+        </w:rPr>
+        <w:t>CreatePacket</w:t>
+      </w:r>
+      <w:proofErr w:type="spellEnd"/>
+      <w:r>
+        <w:rPr>
+          <w:rFonts w:ascii="Consolas" w:hAnsi="Consolas" w:cs="Courier New"/>
+          <w:color w:val="F8F8F2"/>
+          <w:sz w:val="17"/>
+          <w:szCs w:val="17"/>
+        </w:rPr>
+        <w:t>(</w:t>
+      </w:r>
+      <w:proofErr w:type="spellStart"/>
+      <w:proofErr w:type="gramEnd"/>
+      <w:r>
+        <w:rPr>
+          <w:rFonts w:ascii="Consolas" w:hAnsi="Consolas" w:cs="Courier New" w:hint="eastAsia"/>
+          <w:color w:val="0F9ED5" w:themeColor="accent4"/>
+          <w:sz w:val="17"/>
+          <w:szCs w:val="17"/>
+        </w:rPr>
+        <w:t>PacketID</w:t>
+      </w:r>
+      <w:proofErr w:type="spellEnd"/>
+      <w:r>
+        <w:rPr>
+          <w:rFonts w:ascii="Consolas" w:hAnsi="Consolas" w:cs="Courier New" w:hint="eastAsia"/>
+          <w:color w:val="0F9ED5" w:themeColor="accent4"/>
+          <w:sz w:val="17"/>
+          <w:szCs w:val="17"/>
+        </w:rPr>
+        <w:t xml:space="preserve"> id, const T&amp; </w:t>
+      </w:r>
+      <w:proofErr w:type="spellStart"/>
+      <w:r>
+        <w:rPr>
+          <w:rFonts w:ascii="Consolas" w:hAnsi="Consolas" w:cs="Courier New" w:hint="eastAsia"/>
+          <w:color w:val="0F9ED5" w:themeColor="accent4"/>
+          <w:sz w:val="17"/>
+          <w:szCs w:val="17"/>
+        </w:rPr>
+        <w:t>packetData</w:t>
+      </w:r>
+      <w:proofErr w:type="spellEnd"/>
+      <w:proofErr w:type="gramStart"/>
+      <w:r>
+        <w:rPr>
+          <w:rFonts w:ascii="Consolas" w:hAnsi="Consolas" w:cs="Courier New"/>
+          <w:color w:val="F8F8F2"/>
+          <w:sz w:val="17"/>
+          <w:szCs w:val="17"/>
+        </w:rPr>
+        <w:t>);</w:t>
+      </w:r>
+      <w:proofErr w:type="gramEnd"/>
     </w:p>
     <w:p>
       <w:pPr>
@@ -13827,55 +14048,6 @@
           <w:szCs w:val="17"/>
         </w:rPr>
       </w:pPr>
-      <w:r>
-        <w:rPr>
-          <w:rFonts w:ascii="Consolas" w:hAnsi="Consolas" w:cs="Courier New"/>
-          <w:color w:val="F8F8F2"/>
-          <w:sz w:val="17"/>
-          <w:szCs w:val="17"/>
-        </w:rPr>
-        <w:tab/>
-      </w:r>
-      <w:r>
-        <w:rPr>
-          <w:rFonts w:ascii="Consolas" w:hAnsi="Consolas" w:cs="Courier New"/>
-          <w:b/>
-          <w:bCs/>
-          <w:color w:val="DCC6E0"/>
-          <w:sz w:val="17"/>
-          <w:szCs w:val="17"/>
-        </w:rPr>
-        <w:t>template</w:t>
-      </w:r>
-      <w:r>
-        <w:rPr>
-          <w:rFonts w:ascii="Consolas" w:hAnsi="Consolas" w:cs="Courier New"/>
-          <w:color w:val="F8F8F2"/>
-          <w:sz w:val="17"/>
-          <w:szCs w:val="17"/>
-        </w:rPr>
-        <w:t xml:space="preserve"> &lt;</w:t>
-      </w:r>
-      <w:r>
-        <w:rPr>
-          <w:rFonts w:ascii="Consolas" w:hAnsi="Consolas" w:cs="Courier New"/>
-          <w:b/>
-          <w:bCs/>
-          <w:color w:val="DCC6E0"/>
-          <w:sz w:val="17"/>
-          <w:szCs w:val="17"/>
-        </w:rPr>
-        <w:t>class</w:t>
-      </w:r>
-      <w:r>
-        <w:rPr>
-          <w:rFonts w:ascii="Consolas" w:hAnsi="Consolas" w:cs="Courier New"/>
-          <w:color w:val="F8F8F2"/>
-          <w:sz w:val="17"/>
-          <w:szCs w:val="17"/>
-        </w:rPr>
-        <w:t xml:space="preserve"> T&gt;</w:t>
-      </w:r>
     </w:p>
     <w:p>
       <w:pPr>
@@ -13909,82 +14081,20 @@
         <w:divId w:val="1266187338"/>
         <w:rPr>
           <w:rFonts w:ascii="Consolas" w:hAnsi="Consolas" w:cs="Courier New"/>
-          <w:color w:val="F8F8F2"/>
-          <w:sz w:val="17"/>
-          <w:szCs w:val="17"/>
-        </w:rPr>
-      </w:pPr>
-      <w:r>
-        <w:rPr>
-          <w:rFonts w:ascii="Consolas" w:hAnsi="Consolas" w:cs="Courier New"/>
-          <w:color w:val="F8F8F2"/>
-          <w:sz w:val="17"/>
-          <w:szCs w:val="17"/>
-        </w:rPr>
-        <w:tab/>
-      </w:r>
-      <w:proofErr w:type="gramStart"/>
-      <w:r>
-        <w:rPr>
-          <w:rFonts w:ascii="Consolas" w:hAnsi="Consolas" w:cs="Courier New"/>
-          <w:color w:val="F8F8F2"/>
-          <w:sz w:val="17"/>
-          <w:szCs w:val="17"/>
-        </w:rPr>
-        <w:t>std::</w:t>
-      </w:r>
-      <w:proofErr w:type="gramEnd"/>
-      <w:r>
-        <w:rPr>
-          <w:rFonts w:ascii="Consolas" w:hAnsi="Consolas" w:cs="Courier New"/>
-          <w:color w:val="F8F8F2"/>
-          <w:sz w:val="17"/>
-          <w:szCs w:val="17"/>
-        </w:rPr>
-        <w:t>vector&lt;</w:t>
-      </w:r>
-      <w:r>
-        <w:rPr>
-          <w:rFonts w:ascii="Consolas" w:hAnsi="Consolas" w:cs="Courier New"/>
-          <w:b/>
-          <w:bCs/>
-          <w:color w:val="DCC6E0"/>
-          <w:sz w:val="17"/>
-          <w:szCs w:val="17"/>
-        </w:rPr>
-        <w:t>char</w:t>
-      </w:r>
-      <w:r>
-        <w:rPr>
-          <w:rFonts w:ascii="Consolas" w:hAnsi="Consolas" w:cs="Courier New"/>
-          <w:color w:val="F8F8F2"/>
-          <w:sz w:val="17"/>
-          <w:szCs w:val="17"/>
-        </w:rPr>
-        <w:t xml:space="preserve">*&gt; </w:t>
-      </w:r>
-      <w:proofErr w:type="spellStart"/>
-      <w:proofErr w:type="gramStart"/>
-      <w:r>
-        <w:rPr>
-          <w:rFonts w:ascii="Consolas" w:hAnsi="Consolas" w:cs="Courier New"/>
-          <w:color w:val="00E0E0"/>
-          <w:sz w:val="17"/>
-          <w:szCs w:val="17"/>
-        </w:rPr>
-        <w:t>CreatePacket</w:t>
-      </w:r>
-      <w:proofErr w:type="spellEnd"/>
-      <w:r>
-        <w:rPr>
-          <w:rFonts w:ascii="Consolas" w:hAnsi="Consolas" w:cs="Courier New"/>
-          <w:color w:val="F8F8F2"/>
-          <w:sz w:val="17"/>
-          <w:szCs w:val="17"/>
-        </w:rPr>
-        <w:t>();</w:t>
-      </w:r>
-      <w:proofErr w:type="gramEnd"/>
+          <w:color w:val="0070C0"/>
+          <w:sz w:val="17"/>
+          <w:szCs w:val="17"/>
+        </w:rPr>
+      </w:pPr>
+      <w:r>
+        <w:rPr>
+          <w:rFonts w:ascii="Consolas" w:hAnsi="Consolas" w:cs="Courier New" w:hint="eastAsia"/>
+          <w:color w:val="0070C0"/>
+          <w:sz w:val="17"/>
+          <w:szCs w:val="17"/>
+        </w:rPr>
+        <w:t>Public:</w:t>
+      </w:r>
     </w:p>
     <w:p>
       <w:pPr>
@@ -14018,19 +14128,59 @@
         <w:divId w:val="1266187338"/>
         <w:rPr>
           <w:rFonts w:ascii="Consolas" w:hAnsi="Consolas" w:cs="Courier New"/>
-          <w:color w:val="F8F8F2"/>
-          <w:sz w:val="17"/>
-          <w:szCs w:val="17"/>
-        </w:rPr>
-      </w:pPr>
-      <w:r>
-        <w:rPr>
-          <w:rFonts w:ascii="Consolas" w:hAnsi="Consolas" w:cs="Courier New"/>
-          <w:color w:val="F8F8F2"/>
-          <w:sz w:val="17"/>
-          <w:szCs w:val="17"/>
-        </w:rPr>
-        <w:t>};</w:t>
+          <w:color w:val="0070C0"/>
+          <w:sz w:val="17"/>
+          <w:szCs w:val="17"/>
+        </w:rPr>
+      </w:pPr>
+      <w:r>
+        <w:rPr>
+          <w:rFonts w:ascii="Consolas" w:hAnsi="Consolas" w:cs="Courier New"/>
+          <w:color w:val="0070C0"/>
+          <w:sz w:val="17"/>
+          <w:szCs w:val="17"/>
+        </w:rPr>
+        <w:tab/>
+      </w:r>
+      <w:r>
+        <w:rPr>
+          <w:rFonts w:ascii="Consolas" w:hAnsi="Consolas" w:cs="Courier New" w:hint="eastAsia"/>
+          <w:color w:val="0070C0"/>
+          <w:sz w:val="17"/>
+          <w:szCs w:val="17"/>
+        </w:rPr>
+        <w:t xml:space="preserve">Room* </w:t>
+      </w:r>
+      <w:proofErr w:type="spellStart"/>
+      <w:proofErr w:type="gramStart"/>
+      <w:r>
+        <w:rPr>
+          <w:rFonts w:ascii="Consolas" w:hAnsi="Consolas" w:cs="Courier New" w:hint="eastAsia"/>
+          <w:color w:val="0070C0"/>
+          <w:sz w:val="17"/>
+          <w:szCs w:val="17"/>
+        </w:rPr>
+        <w:t>GetRoom</w:t>
+      </w:r>
+      <w:proofErr w:type="spellEnd"/>
+      <w:r>
+        <w:rPr>
+          <w:rFonts w:ascii="Consolas" w:hAnsi="Consolas" w:cs="Courier New" w:hint="eastAsia"/>
+          <w:color w:val="0070C0"/>
+          <w:sz w:val="17"/>
+          <w:szCs w:val="17"/>
+        </w:rPr>
+        <w:t>();</w:t>
+      </w:r>
+      <w:proofErr w:type="gramEnd"/>
+      <w:r>
+        <w:rPr>
+          <w:rFonts w:ascii="Consolas" w:hAnsi="Consolas" w:cs="Courier New"/>
+          <w:color w:val="F8F8F2"/>
+          <w:sz w:val="17"/>
+          <w:szCs w:val="17"/>
+        </w:rPr>
+        <w:tab/>
       </w:r>
     </w:p>
     <w:p>
@@ -14077,7 +14227,7 @@
           <w:sz w:val="17"/>
           <w:szCs w:val="17"/>
         </w:rPr>
-        <w:t> </w:t>
+        <w:t>};</w:t>
       </w:r>
     </w:p>
     <w:p>
@@ -14120,91 +14270,11 @@
       <w:r>
         <w:rPr>
           <w:rFonts w:ascii="Consolas" w:hAnsi="Consolas" w:cs="Courier New"/>
-          <w:b/>
-          <w:bCs/>
-          <w:color w:val="DCC6E0"/>
-          <w:sz w:val="17"/>
-          <w:szCs w:val="17"/>
-        </w:rPr>
-        <w:t>class</w:t>
-      </w:r>
-      <w:r>
-        <w:rPr>
-          <w:rFonts w:ascii="Consolas" w:hAnsi="Consolas" w:cs="Courier New"/>
-          <w:color w:val="F8F8F2"/>
-          <w:sz w:val="17"/>
-          <w:szCs w:val="17"/>
-        </w:rPr>
-        <w:t xml:space="preserve"> </w:t>
-      </w:r>
-      <w:proofErr w:type="gramStart"/>
-      <w:r>
-        <w:rPr>
-          <w:rFonts w:ascii="Consolas" w:hAnsi="Consolas" w:cs="Courier New"/>
-          <w:color w:val="00E0E0"/>
-          <w:sz w:val="17"/>
-          <w:szCs w:val="17"/>
-        </w:rPr>
-        <w:t>Player</w:t>
-      </w:r>
-      <w:r>
-        <w:rPr>
-          <w:rFonts w:ascii="Consolas" w:hAnsi="Consolas" w:cs="Courier New"/>
-          <w:color w:val="F8F8F2"/>
-          <w:sz w:val="17"/>
-          <w:szCs w:val="17"/>
-        </w:rPr>
-        <w:t xml:space="preserve"> :</w:t>
-      </w:r>
-      <w:proofErr w:type="gramEnd"/>
-      <w:r>
-        <w:rPr>
-          <w:rFonts w:ascii="Consolas" w:hAnsi="Consolas" w:cs="Courier New"/>
-          <w:color w:val="F8F8F2"/>
-          <w:sz w:val="17"/>
-          <w:szCs w:val="17"/>
-        </w:rPr>
-        <w:t xml:space="preserve"> </w:t>
-      </w:r>
-      <w:r>
-        <w:rPr>
-          <w:rFonts w:ascii="Consolas" w:hAnsi="Consolas" w:cs="Courier New"/>
-          <w:b/>
-          <w:bCs/>
-          <w:color w:val="DCC6E0"/>
-          <w:sz w:val="17"/>
-          <w:szCs w:val="17"/>
-        </w:rPr>
-        <w:t>public</w:t>
-      </w:r>
-      <w:r>
-        <w:rPr>
-          <w:rFonts w:ascii="Consolas" w:hAnsi="Consolas" w:cs="Courier New"/>
-          <w:color w:val="F8F8F2"/>
-          <w:sz w:val="17"/>
-          <w:szCs w:val="17"/>
-        </w:rPr>
-        <w:t xml:space="preserve"> </w:t>
-      </w:r>
-      <w:proofErr w:type="spellStart"/>
-      <w:r>
-        <w:rPr>
-          <w:rFonts w:ascii="Consolas" w:hAnsi="Consolas" w:cs="Courier New"/>
-          <w:color w:val="00E0E0"/>
-          <w:sz w:val="17"/>
-          <w:szCs w:val="17"/>
-        </w:rPr>
-        <w:t>GameObject</w:t>
-      </w:r>
-      <w:proofErr w:type="spellEnd"/>
-      <w:r>
-        <w:rPr>
-          <w:rFonts w:ascii="Consolas" w:hAnsi="Consolas" w:cs="Courier New"/>
-          <w:color w:val="F8F8F2"/>
-          <w:sz w:val="17"/>
-          <w:szCs w:val="17"/>
-        </w:rPr>
-        <w:t xml:space="preserve"> {</w:t>
+          <w:color w:val="F8F8F2"/>
+          <w:sz w:val="17"/>
+          <w:szCs w:val="17"/>
+        </w:rPr>
+        <w:t> </w:t>
       </w:r>
     </w:p>
     <w:p>
@@ -14253,6 +14323,55 @@
           <w:sz w:val="17"/>
           <w:szCs w:val="17"/>
         </w:rPr>
+        <w:t>class</w:t>
+      </w:r>
+      <w:r>
+        <w:rPr>
+          <w:rFonts w:ascii="Consolas" w:hAnsi="Consolas" w:cs="Courier New"/>
+          <w:color w:val="F8F8F2"/>
+          <w:sz w:val="17"/>
+          <w:szCs w:val="17"/>
+        </w:rPr>
+        <w:t xml:space="preserve"> </w:t>
+      </w:r>
+      <w:proofErr w:type="gramStart"/>
+      <w:r>
+        <w:rPr>
+          <w:rFonts w:ascii="Consolas" w:hAnsi="Consolas" w:cs="Courier New"/>
+          <w:color w:val="00E0E0"/>
+          <w:sz w:val="17"/>
+          <w:szCs w:val="17"/>
+        </w:rPr>
+        <w:t>Player</w:t>
+      </w:r>
+      <w:r>
+        <w:rPr>
+          <w:rFonts w:ascii="Consolas" w:hAnsi="Consolas" w:cs="Courier New"/>
+          <w:color w:val="F8F8F2"/>
+          <w:sz w:val="17"/>
+          <w:szCs w:val="17"/>
+        </w:rPr>
+        <w:t xml:space="preserve"> :</w:t>
+      </w:r>
+      <w:proofErr w:type="gramEnd"/>
+      <w:r>
+        <w:rPr>
+          <w:rFonts w:ascii="Consolas" w:hAnsi="Consolas" w:cs="Courier New"/>
+          <w:color w:val="F8F8F2"/>
+          <w:sz w:val="17"/>
+          <w:szCs w:val="17"/>
+        </w:rPr>
+        <w:t xml:space="preserve"> </w:t>
+      </w:r>
+      <w:r>
+        <w:rPr>
+          <w:rFonts w:ascii="Consolas" w:hAnsi="Consolas" w:cs="Courier New"/>
+          <w:b/>
+          <w:bCs/>
+          <w:color w:val="DCC6E0"/>
+          <w:sz w:val="17"/>
+          <w:szCs w:val="17"/>
+        </w:rPr>
         <w:t>public</w:t>
       </w:r>
       <w:r>
@@ -14262,7 +14381,27 @@
           <w:sz w:val="17"/>
           <w:szCs w:val="17"/>
         </w:rPr>
-        <w:t>:</w:t>
+        <w:t xml:space="preserve"> </w:t>
+      </w:r>
+      <w:proofErr w:type="spellStart"/>
+      <w:r>
+        <w:rPr>
+          <w:rFonts w:ascii="Consolas" w:hAnsi="Consolas" w:cs="Courier New"/>
+          <w:color w:val="00E0E0"/>
+          <w:sz w:val="17"/>
+          <w:szCs w:val="17"/>
+        </w:rPr>
+        <w:t>GameObject</w:t>
+      </w:r>
+      <w:proofErr w:type="spellEnd"/>
+      <w:r>
+        <w:rPr>
+          <w:rFonts w:ascii="Consolas" w:hAnsi="Consolas" w:cs="Courier New"/>
+          <w:color w:val="F8F8F2"/>
+          <w:sz w:val="17"/>
+          <w:szCs w:val="17"/>
+        </w:rPr>
+        <w:t xml:space="preserve"> {</w:t>
       </w:r>
     </w:p>
     <w:p>
@@ -14305,32 +14444,23 @@
       <w:r>
         <w:rPr>
           <w:rFonts w:ascii="Consolas" w:hAnsi="Consolas" w:cs="Courier New"/>
-          <w:color w:val="F8F8F2"/>
-          <w:sz w:val="17"/>
-          <w:szCs w:val="17"/>
-        </w:rPr>
-        <w:tab/>
-      </w:r>
-      <w:proofErr w:type="gramStart"/>
-      <w:r>
-        <w:rPr>
-          <w:rFonts w:ascii="Consolas" w:hAnsi="Consolas" w:cs="Courier New"/>
-          <w:color w:val="00E0E0"/>
-          <w:sz w:val="17"/>
-          <w:szCs w:val="17"/>
-        </w:rPr>
-        <w:t>Player</w:t>
-      </w:r>
-      <w:r>
-        <w:rPr>
-          <w:rFonts w:ascii="Consolas" w:hAnsi="Consolas" w:cs="Courier New"/>
-          <w:color w:val="F8F8F2"/>
-          <w:sz w:val="17"/>
-          <w:szCs w:val="17"/>
-        </w:rPr>
-        <w:t>();</w:t>
-      </w:r>
-      <w:proofErr w:type="gramEnd"/>
+          <w:b/>
+          <w:bCs/>
+          <w:color w:val="DCC6E0"/>
+          <w:sz w:val="17"/>
+          <w:szCs w:val="17"/>
+        </w:rPr>
+        <w:t>public</w:t>
+      </w:r>
+      <w:r>
+        <w:rPr>
+          <w:rFonts w:ascii="Consolas" w:hAnsi="Consolas" w:cs="Courier New"/>
+          <w:color w:val="F8F8F2"/>
+          <w:sz w:val="17"/>
+          <w:szCs w:val="17"/>
+        </w:rPr>
+        <w:t>:</w:t>
+      </w:r>
     </w:p>
     <w:p>
       <w:pPr>
@@ -14378,46 +14508,6 @@
         </w:rPr>
         <w:tab/>
       </w:r>
-      <w:r>
-        <w:rPr>
-          <w:rFonts w:ascii="Consolas" w:hAnsi="Consolas" w:cs="Courier New"/>
-          <w:b/>
-          <w:bCs/>
-          <w:color w:val="DCC6E0"/>
-          <w:sz w:val="17"/>
-          <w:szCs w:val="17"/>
-        </w:rPr>
-        <w:t>virtual</w:t>
-      </w:r>
-      <w:r>
-        <w:rPr>
-          <w:rFonts w:ascii="Consolas" w:hAnsi="Consolas" w:cs="Courier New"/>
-          <w:color w:val="F8F8F2"/>
-          <w:sz w:val="17"/>
-          <w:szCs w:val="17"/>
-        </w:rPr>
-        <w:t xml:space="preserve"> </w:t>
-      </w:r>
-      <w:r>
-        <w:rPr>
-          <w:rFonts w:ascii="Consolas" w:hAnsi="Consolas" w:cs="Courier New"/>
-          <w:b/>
-          <w:bCs/>
-          <w:color w:val="DCC6E0"/>
-          <w:sz w:val="17"/>
-          <w:szCs w:val="17"/>
-        </w:rPr>
-        <w:t>void</w:t>
-      </w:r>
-      <w:r>
-        <w:rPr>
-          <w:rFonts w:ascii="Consolas" w:hAnsi="Consolas" w:cs="Courier New"/>
-          <w:color w:val="F8F8F2"/>
-          <w:sz w:val="17"/>
-          <w:szCs w:val="17"/>
-        </w:rPr>
-        <w:t xml:space="preserve"> </w:t>
-      </w:r>
       <w:proofErr w:type="gramStart"/>
       <w:r>
         <w:rPr>
@@ -14426,7 +14516,7 @@
           <w:sz w:val="17"/>
           <w:szCs w:val="17"/>
         </w:rPr>
-        <w:t>Update</w:t>
+        <w:t>Player</w:t>
       </w:r>
       <w:r>
         <w:rPr>
@@ -14474,7 +14564,6 @@
           <w:color w:val="F8F8F2"/>
           <w:sz w:val="17"/>
           <w:szCs w:val="17"/>
-          <w:u w:val="single"/>
         </w:rPr>
       </w:pPr>
       <w:r>
@@ -14488,34 +14577,60 @@
       </w:r>
       <w:r>
         <w:rPr>
-          <w:rFonts w:ascii="Consolas" w:hAnsi="Consolas" w:cs="Courier New" w:hint="eastAsia"/>
-          <w:color w:val="F8F8F2"/>
-          <w:sz w:val="17"/>
-          <w:szCs w:val="17"/>
-          <w:u w:val="single"/>
-        </w:rPr>
-        <w:t xml:space="preserve">bool </w:t>
-      </w:r>
-      <w:proofErr w:type="spellStart"/>
+          <w:rFonts w:ascii="Consolas" w:hAnsi="Consolas" w:cs="Courier New"/>
+          <w:b/>
+          <w:bCs/>
+          <w:color w:val="DCC6E0"/>
+          <w:sz w:val="17"/>
+          <w:szCs w:val="17"/>
+        </w:rPr>
+        <w:t>virtual</w:t>
+      </w:r>
+      <w:r>
+        <w:rPr>
+          <w:rFonts w:ascii="Consolas" w:hAnsi="Consolas" w:cs="Courier New"/>
+          <w:color w:val="F8F8F2"/>
+          <w:sz w:val="17"/>
+          <w:szCs w:val="17"/>
+        </w:rPr>
+        <w:t xml:space="preserve"> </w:t>
+      </w:r>
+      <w:r>
+        <w:rPr>
+          <w:rFonts w:ascii="Consolas" w:hAnsi="Consolas" w:cs="Courier New"/>
+          <w:b/>
+          <w:bCs/>
+          <w:color w:val="DCC6E0"/>
+          <w:sz w:val="17"/>
+          <w:szCs w:val="17"/>
+        </w:rPr>
+        <w:t>void</w:t>
+      </w:r>
+      <w:r>
+        <w:rPr>
+          <w:rFonts w:ascii="Consolas" w:hAnsi="Consolas" w:cs="Courier New"/>
+          <w:color w:val="F8F8F2"/>
+          <w:sz w:val="17"/>
+          <w:szCs w:val="17"/>
+        </w:rPr>
+        <w:t xml:space="preserve"> </w:t>
+      </w:r>
       <w:proofErr w:type="gramStart"/>
       <w:r>
         <w:rPr>
-          <w:rFonts w:ascii="Consolas" w:hAnsi="Consolas" w:cs="Courier New" w:hint="eastAsia"/>
-          <w:color w:val="F8F8F2"/>
-          <w:sz w:val="17"/>
-          <w:szCs w:val="17"/>
-          <w:u w:val="single"/>
-        </w:rPr>
-        <w:t>IsCaneShoot</w:t>
-      </w:r>
-      <w:proofErr w:type="spellEnd"/>
-      <w:r>
-        <w:rPr>
-          <w:rFonts w:ascii="Consolas" w:hAnsi="Consolas" w:cs="Courier New" w:hint="eastAsia"/>
-          <w:color w:val="F8F8F2"/>
-          <w:sz w:val="17"/>
-          <w:szCs w:val="17"/>
-          <w:u w:val="single"/>
+          <w:rFonts w:ascii="Consolas" w:hAnsi="Consolas" w:cs="Courier New"/>
+          <w:color w:val="00E0E0"/>
+          <w:sz w:val="17"/>
+          <w:szCs w:val="17"/>
+        </w:rPr>
+        <w:t>Update</w:t>
+      </w:r>
+      <w:r>
+        <w:rPr>
+          <w:rFonts w:ascii="Consolas" w:hAnsi="Consolas" w:cs="Courier New"/>
+          <w:color w:val="F8F8F2"/>
+          <w:sz w:val="17"/>
+          <w:szCs w:val="17"/>
         </w:rPr>
         <w:t>();</w:t>
       </w:r>
@@ -14556,17 +14671,52 @@
           <w:color w:val="F8F8F2"/>
           <w:sz w:val="17"/>
           <w:szCs w:val="17"/>
-        </w:rPr>
-      </w:pPr>
-      <w:r>
-        <w:rPr>
-          <w:rFonts w:ascii="Consolas" w:hAnsi="Consolas" w:cs="Courier New"/>
-          <w:color w:val="F8F8F2"/>
-          <w:sz w:val="17"/>
-          <w:szCs w:val="17"/>
-        </w:rPr>
-        <w:t>}</w:t>
-      </w:r>
+          <w:u w:val="single"/>
+        </w:rPr>
+      </w:pPr>
+      <w:r>
+        <w:rPr>
+          <w:rFonts w:ascii="Consolas" w:hAnsi="Consolas" w:cs="Courier New"/>
+          <w:color w:val="F8F8F2"/>
+          <w:sz w:val="17"/>
+          <w:szCs w:val="17"/>
+        </w:rPr>
+        <w:tab/>
+      </w:r>
+      <w:r>
+        <w:rPr>
+          <w:rFonts w:ascii="Consolas" w:hAnsi="Consolas" w:cs="Courier New" w:hint="eastAsia"/>
+          <w:color w:val="F8F8F2"/>
+          <w:sz w:val="17"/>
+          <w:szCs w:val="17"/>
+          <w:u w:val="single"/>
+        </w:rPr>
+        <w:t xml:space="preserve">bool </w:t>
+      </w:r>
+      <w:proofErr w:type="spellStart"/>
+      <w:proofErr w:type="gramStart"/>
+      <w:r>
+        <w:rPr>
+          <w:rFonts w:ascii="Consolas" w:hAnsi="Consolas" w:cs="Courier New" w:hint="eastAsia"/>
+          <w:color w:val="F8F8F2"/>
+          <w:sz w:val="17"/>
+          <w:szCs w:val="17"/>
+          <w:u w:val="single"/>
+        </w:rPr>
+        <w:t>IsCaneShoot</w:t>
+      </w:r>
+      <w:proofErr w:type="spellEnd"/>
+      <w:r>
+        <w:rPr>
+          <w:rFonts w:ascii="Consolas" w:hAnsi="Consolas" w:cs="Courier New" w:hint="eastAsia"/>
+          <w:color w:val="F8F8F2"/>
+          <w:sz w:val="17"/>
+          <w:szCs w:val="17"/>
+          <w:u w:val="single"/>
+        </w:rPr>
+        <w:t>();</w:t>
+      </w:r>
+      <w:proofErr w:type="gramEnd"/>
     </w:p>
     <w:p>
       <w:pPr>
@@ -14612,7 +14762,7 @@
           <w:sz w:val="17"/>
           <w:szCs w:val="17"/>
         </w:rPr>
-        <w:t> </w:t>
+        <w:t>}</w:t>
       </w:r>
     </w:p>
     <w:p>
@@ -14702,166 +14852,11 @@
       <w:r>
         <w:rPr>
           <w:rFonts w:ascii="Consolas" w:hAnsi="Consolas" w:cs="Courier New"/>
-          <w:b/>
-          <w:bCs/>
-          <w:color w:val="DCC6E0"/>
-          <w:sz w:val="17"/>
-          <w:szCs w:val="17"/>
-        </w:rPr>
-        <w:t>class</w:t>
-      </w:r>
-      <w:r>
-        <w:rPr>
-          <w:rFonts w:ascii="Consolas" w:hAnsi="Consolas" w:cs="Courier New"/>
-          <w:color w:val="F8F8F2"/>
-          <w:sz w:val="17"/>
-          <w:szCs w:val="17"/>
-        </w:rPr>
-        <w:t xml:space="preserve"> </w:t>
-      </w:r>
-      <w:r>
-        <w:rPr>
-          <w:rFonts w:ascii="Consolas" w:hAnsi="Consolas" w:cs="Courier New"/>
-          <w:color w:val="00E0E0"/>
-          <w:sz w:val="17"/>
-          <w:szCs w:val="17"/>
-        </w:rPr>
-        <w:t>Room</w:t>
-      </w:r>
-      <w:r>
-        <w:rPr>
-          <w:rFonts w:ascii="Consolas" w:hAnsi="Consolas" w:cs="Courier New"/>
-          <w:color w:val="F8F8F2"/>
-          <w:sz w:val="17"/>
-          <w:szCs w:val="17"/>
-        </w:rPr>
-        <w:t xml:space="preserve"> </w:t>
-      </w:r>
-      <w:r>
-        <w:rPr>
-          <w:rFonts w:ascii="Consolas" w:hAnsi="Consolas" w:cs="Courier New"/>
-          <w:color w:val="D4D0AB"/>
-          <w:sz w:val="17"/>
-          <w:szCs w:val="17"/>
-        </w:rPr>
-        <w:t xml:space="preserve">// </w:t>
-      </w:r>
-      <w:r>
-        <w:rPr>
-          <w:rFonts w:ascii="Consolas" w:hAnsi="Consolas" w:cs="Courier New"/>
-          <w:color w:val="D4D0AB"/>
-          <w:sz w:val="17"/>
-          <w:szCs w:val="17"/>
-        </w:rPr>
-        <w:t>게임</w:t>
-      </w:r>
-      <w:r>
-        <w:rPr>
-          <w:rFonts w:ascii="Consolas" w:hAnsi="Consolas" w:cs="Courier New"/>
-          <w:color w:val="D4D0AB"/>
-          <w:sz w:val="17"/>
-          <w:szCs w:val="17"/>
-        </w:rPr>
-        <w:t xml:space="preserve"> </w:t>
-      </w:r>
-      <w:r>
-        <w:rPr>
-          <w:rFonts w:ascii="Consolas" w:hAnsi="Consolas" w:cs="Courier New"/>
-          <w:color w:val="D4D0AB"/>
-          <w:sz w:val="17"/>
-          <w:szCs w:val="17"/>
-        </w:rPr>
-        <w:t>내</w:t>
-      </w:r>
-      <w:r>
-        <w:rPr>
-          <w:rFonts w:ascii="Consolas" w:hAnsi="Consolas" w:cs="Courier New"/>
-          <w:color w:val="D4D0AB"/>
-          <w:sz w:val="17"/>
-          <w:szCs w:val="17"/>
-        </w:rPr>
-        <w:t xml:space="preserve"> Object</w:t>
-      </w:r>
-      <w:r>
-        <w:rPr>
-          <w:rFonts w:ascii="Consolas" w:hAnsi="Consolas" w:cs="Courier New"/>
-          <w:color w:val="D4D0AB"/>
-          <w:sz w:val="17"/>
-          <w:szCs w:val="17"/>
-        </w:rPr>
-        <w:t>를</w:t>
-      </w:r>
-      <w:r>
-        <w:rPr>
-          <w:rFonts w:ascii="Consolas" w:hAnsi="Consolas" w:cs="Courier New"/>
-          <w:color w:val="D4D0AB"/>
-          <w:sz w:val="17"/>
-          <w:szCs w:val="17"/>
-        </w:rPr>
-        <w:t xml:space="preserve"> </w:t>
-      </w:r>
-      <w:r>
-        <w:rPr>
-          <w:rFonts w:ascii="Consolas" w:hAnsi="Consolas" w:cs="Courier New"/>
-          <w:color w:val="D4D0AB"/>
-          <w:sz w:val="17"/>
-          <w:szCs w:val="17"/>
-        </w:rPr>
-        <w:t>한</w:t>
-      </w:r>
-      <w:r>
-        <w:rPr>
-          <w:rFonts w:ascii="Consolas" w:hAnsi="Consolas" w:cs="Courier New"/>
-          <w:color w:val="D4D0AB"/>
-          <w:sz w:val="17"/>
-          <w:szCs w:val="17"/>
-        </w:rPr>
-        <w:t xml:space="preserve"> </w:t>
-      </w:r>
-      <w:r>
-        <w:rPr>
-          <w:rFonts w:ascii="Consolas" w:hAnsi="Consolas" w:cs="Courier New"/>
-          <w:color w:val="D4D0AB"/>
-          <w:sz w:val="17"/>
-          <w:szCs w:val="17"/>
-        </w:rPr>
-        <w:t>번에</w:t>
-      </w:r>
-      <w:r>
-        <w:rPr>
-          <w:rFonts w:ascii="Consolas" w:hAnsi="Consolas" w:cs="Courier New"/>
-          <w:color w:val="D4D0AB"/>
-          <w:sz w:val="17"/>
-          <w:szCs w:val="17"/>
-        </w:rPr>
-        <w:t xml:space="preserve"> </w:t>
-      </w:r>
-      <w:r>
-        <w:rPr>
-          <w:rFonts w:ascii="Consolas" w:hAnsi="Consolas" w:cs="Courier New"/>
-          <w:color w:val="D4D0AB"/>
-          <w:sz w:val="17"/>
-          <w:szCs w:val="17"/>
-        </w:rPr>
-        <w:t>관리하는</w:t>
-      </w:r>
-      <w:r>
-        <w:rPr>
-          <w:rFonts w:ascii="Consolas" w:hAnsi="Consolas" w:cs="Courier New"/>
-          <w:color w:val="D4D0AB"/>
-          <w:sz w:val="17"/>
-          <w:szCs w:val="17"/>
-        </w:rPr>
-        <w:t xml:space="preserve"> </w:t>
-      </w:r>
-      <w:r>
-        <w:rPr>
-          <w:rFonts w:ascii="Consolas" w:hAnsi="Consolas" w:cs="Courier New"/>
-          <w:color w:val="D4D0AB"/>
-          <w:sz w:val="17"/>
-          <w:szCs w:val="17"/>
-        </w:rPr>
-        <w:t>클래스</w:t>
+          <w:color w:val="F8F8F2"/>
+          <w:sz w:val="17"/>
+          <w:szCs w:val="17"/>
+        </w:rPr>
+        <w:t> </w:t>
       </w:r>
     </w:p>
     <w:p>
@@ -14904,11 +14899,166 @@
       <w:r>
         <w:rPr>
           <w:rFonts w:ascii="Consolas" w:hAnsi="Consolas" w:cs="Courier New"/>
-          <w:color w:val="F8F8F2"/>
-          <w:sz w:val="17"/>
-          <w:szCs w:val="17"/>
-        </w:rPr>
-        <w:t xml:space="preserve">{ </w:t>
+          <w:b/>
+          <w:bCs/>
+          <w:color w:val="DCC6E0"/>
+          <w:sz w:val="17"/>
+          <w:szCs w:val="17"/>
+        </w:rPr>
+        <w:t>class</w:t>
+      </w:r>
+      <w:r>
+        <w:rPr>
+          <w:rFonts w:ascii="Consolas" w:hAnsi="Consolas" w:cs="Courier New"/>
+          <w:color w:val="F8F8F2"/>
+          <w:sz w:val="17"/>
+          <w:szCs w:val="17"/>
+        </w:rPr>
+        <w:t xml:space="preserve"> </w:t>
+      </w:r>
+      <w:r>
+        <w:rPr>
+          <w:rFonts w:ascii="Consolas" w:hAnsi="Consolas" w:cs="Courier New"/>
+          <w:color w:val="00E0E0"/>
+          <w:sz w:val="17"/>
+          <w:szCs w:val="17"/>
+        </w:rPr>
+        <w:t>Room</w:t>
+      </w:r>
+      <w:r>
+        <w:rPr>
+          <w:rFonts w:ascii="Consolas" w:hAnsi="Consolas" w:cs="Courier New"/>
+          <w:color w:val="F8F8F2"/>
+          <w:sz w:val="17"/>
+          <w:szCs w:val="17"/>
+        </w:rPr>
+        <w:t xml:space="preserve"> </w:t>
+      </w:r>
+      <w:r>
+        <w:rPr>
+          <w:rFonts w:ascii="Consolas" w:hAnsi="Consolas" w:cs="Courier New"/>
+          <w:color w:val="D4D0AB"/>
+          <w:sz w:val="17"/>
+          <w:szCs w:val="17"/>
+        </w:rPr>
+        <w:t xml:space="preserve">// </w:t>
+      </w:r>
+      <w:r>
+        <w:rPr>
+          <w:rFonts w:ascii="Consolas" w:hAnsi="Consolas" w:cs="Courier New"/>
+          <w:color w:val="D4D0AB"/>
+          <w:sz w:val="17"/>
+          <w:szCs w:val="17"/>
+        </w:rPr>
+        <w:t>게임</w:t>
+      </w:r>
+      <w:r>
+        <w:rPr>
+          <w:rFonts w:ascii="Consolas" w:hAnsi="Consolas" w:cs="Courier New"/>
+          <w:color w:val="D4D0AB"/>
+          <w:sz w:val="17"/>
+          <w:szCs w:val="17"/>
+        </w:rPr>
+        <w:t xml:space="preserve"> </w:t>
+      </w:r>
+      <w:r>
+        <w:rPr>
+          <w:rFonts w:ascii="Consolas" w:hAnsi="Consolas" w:cs="Courier New"/>
+          <w:color w:val="D4D0AB"/>
+          <w:sz w:val="17"/>
+          <w:szCs w:val="17"/>
+        </w:rPr>
+        <w:t>내</w:t>
+      </w:r>
+      <w:r>
+        <w:rPr>
+          <w:rFonts w:ascii="Consolas" w:hAnsi="Consolas" w:cs="Courier New"/>
+          <w:color w:val="D4D0AB"/>
+          <w:sz w:val="17"/>
+          <w:szCs w:val="17"/>
+        </w:rPr>
+        <w:t xml:space="preserve"> Object</w:t>
+      </w:r>
+      <w:r>
+        <w:rPr>
+          <w:rFonts w:ascii="Consolas" w:hAnsi="Consolas" w:cs="Courier New"/>
+          <w:color w:val="D4D0AB"/>
+          <w:sz w:val="17"/>
+          <w:szCs w:val="17"/>
+        </w:rPr>
+        <w:t>를</w:t>
+      </w:r>
+      <w:r>
+        <w:rPr>
+          <w:rFonts w:ascii="Consolas" w:hAnsi="Consolas" w:cs="Courier New"/>
+          <w:color w:val="D4D0AB"/>
+          <w:sz w:val="17"/>
+          <w:szCs w:val="17"/>
+        </w:rPr>
+        <w:t xml:space="preserve"> </w:t>
+      </w:r>
+      <w:r>
+        <w:rPr>
+          <w:rFonts w:ascii="Consolas" w:hAnsi="Consolas" w:cs="Courier New"/>
+          <w:color w:val="D4D0AB"/>
+          <w:sz w:val="17"/>
+          <w:szCs w:val="17"/>
+        </w:rPr>
+        <w:t>한</w:t>
+      </w:r>
+      <w:r>
+        <w:rPr>
+          <w:rFonts w:ascii="Consolas" w:hAnsi="Consolas" w:cs="Courier New"/>
+          <w:color w:val="D4D0AB"/>
+          <w:sz w:val="17"/>
+          <w:szCs w:val="17"/>
+        </w:rPr>
+        <w:t xml:space="preserve"> </w:t>
+      </w:r>
+      <w:r>
+        <w:rPr>
+          <w:rFonts w:ascii="Consolas" w:hAnsi="Consolas" w:cs="Courier New"/>
+          <w:color w:val="D4D0AB"/>
+          <w:sz w:val="17"/>
+          <w:szCs w:val="17"/>
+        </w:rPr>
+        <w:t>번에</w:t>
+      </w:r>
+      <w:r>
+        <w:rPr>
+          <w:rFonts w:ascii="Consolas" w:hAnsi="Consolas" w:cs="Courier New"/>
+          <w:color w:val="D4D0AB"/>
+          <w:sz w:val="17"/>
+          <w:szCs w:val="17"/>
+        </w:rPr>
+        <w:t xml:space="preserve"> </w:t>
+      </w:r>
+      <w:r>
+        <w:rPr>
+          <w:rFonts w:ascii="Consolas" w:hAnsi="Consolas" w:cs="Courier New"/>
+          <w:color w:val="D4D0AB"/>
+          <w:sz w:val="17"/>
+          <w:szCs w:val="17"/>
+        </w:rPr>
+        <w:t>관리하는</w:t>
+      </w:r>
+      <w:r>
+        <w:rPr>
+          <w:rFonts w:ascii="Consolas" w:hAnsi="Consolas" w:cs="Courier New"/>
+          <w:color w:val="D4D0AB"/>
+          <w:sz w:val="17"/>
+          <w:szCs w:val="17"/>
+        </w:rPr>
+        <w:t xml:space="preserve"> </w:t>
+      </w:r>
+      <w:r>
+        <w:rPr>
+          <w:rFonts w:ascii="Consolas" w:hAnsi="Consolas" w:cs="Courier New"/>
+          <w:color w:val="D4D0AB"/>
+          <w:sz w:val="17"/>
+          <w:szCs w:val="17"/>
+        </w:rPr>
+        <w:t>클래스</w:t>
       </w:r>
     </w:p>
     <w:p>
@@ -14951,22 +15101,11 @@
       <w:r>
         <w:rPr>
           <w:rFonts w:ascii="Consolas" w:hAnsi="Consolas" w:cs="Courier New"/>
-          <w:b/>
-          <w:bCs/>
-          <w:color w:val="DCC6E0"/>
-          <w:sz w:val="17"/>
-          <w:szCs w:val="17"/>
-        </w:rPr>
-        <w:t>public</w:t>
-      </w:r>
-      <w:r>
-        <w:rPr>
-          <w:rFonts w:ascii="Consolas" w:hAnsi="Consolas" w:cs="Courier New"/>
-          <w:color w:val="F8F8F2"/>
-          <w:sz w:val="17"/>
-          <w:szCs w:val="17"/>
-        </w:rPr>
-        <w:t>:</w:t>
+          <w:color w:val="F8F8F2"/>
+          <w:sz w:val="17"/>
+          <w:szCs w:val="17"/>
+        </w:rPr>
+        <w:t xml:space="preserve">{ </w:t>
       </w:r>
     </w:p>
     <w:p>
@@ -15009,40 +15148,22 @@
       <w:r>
         <w:rPr>
           <w:rFonts w:ascii="Consolas" w:hAnsi="Consolas" w:cs="Courier New"/>
-          <w:color w:val="F8F8F2"/>
-          <w:sz w:val="17"/>
-          <w:szCs w:val="17"/>
-        </w:rPr>
-        <w:tab/>
-      </w:r>
-      <w:proofErr w:type="gramStart"/>
-      <w:r>
-        <w:rPr>
-          <w:rFonts w:ascii="Consolas" w:hAnsi="Consolas" w:cs="Courier New"/>
-          <w:color w:val="00E0E0"/>
-          <w:sz w:val="17"/>
-          <w:szCs w:val="17"/>
-        </w:rPr>
-        <w:t>Room</w:t>
-      </w:r>
-      <w:r>
-        <w:rPr>
-          <w:rFonts w:ascii="Consolas" w:hAnsi="Consolas" w:cs="Courier New"/>
-          <w:color w:val="F8F8F2"/>
-          <w:sz w:val="17"/>
-          <w:szCs w:val="17"/>
-        </w:rPr>
-        <w:t>();</w:t>
-      </w:r>
-      <w:proofErr w:type="gramEnd"/>
-      <w:r>
-        <w:rPr>
-          <w:rFonts w:ascii="Consolas" w:hAnsi="Consolas" w:cs="Courier New"/>
-          <w:color w:val="F8F8F2"/>
-          <w:sz w:val="17"/>
-          <w:szCs w:val="17"/>
-        </w:rPr>
-        <w:t xml:space="preserve"> </w:t>
+          <w:b/>
+          <w:bCs/>
+          <w:color w:val="DCC6E0"/>
+          <w:sz w:val="17"/>
+          <w:szCs w:val="17"/>
+        </w:rPr>
+        <w:t>public</w:t>
+      </w:r>
+      <w:r>
+        <w:rPr>
+          <w:rFonts w:ascii="Consolas" w:hAnsi="Consolas" w:cs="Courier New"/>
+          <w:color w:val="F8F8F2"/>
+          <w:sz w:val="17"/>
+          <w:szCs w:val="17"/>
+        </w:rPr>
+        <w:t>:</w:t>
       </w:r>
     </w:p>
     <w:p>
@@ -15090,7 +15211,6 @@
           <w:szCs w:val="17"/>
         </w:rPr>
         <w:tab/>
-        <w:t>~</w:t>
       </w:r>
       <w:proofErr w:type="gramStart"/>
       <w:r>
@@ -15112,6 +15232,15 @@
         <w:t>();</w:t>
       </w:r>
       <w:proofErr w:type="gramEnd"/>
+      <w:r>
+        <w:rPr>
+          <w:rFonts w:ascii="Consolas" w:hAnsi="Consolas" w:cs="Courier New"/>
+          <w:color w:val="F8F8F2"/>
+          <w:sz w:val="17"/>
+          <w:szCs w:val="17"/>
+        </w:rPr>
+        <w:t xml:space="preserve"> </w:t>
+      </w:r>
     </w:p>
     <w:p>
       <w:pPr>
@@ -15157,8 +15286,29 @@
           <w:sz w:val="17"/>
           <w:szCs w:val="17"/>
         </w:rPr>
-        <w:t> </w:t>
-      </w:r>
+        <w:tab/>
+        <w:t>~</w:t>
+      </w:r>
+      <w:proofErr w:type="gramStart"/>
+      <w:r>
+        <w:rPr>
+          <w:rFonts w:ascii="Consolas" w:hAnsi="Consolas" w:cs="Courier New"/>
+          <w:color w:val="00E0E0"/>
+          <w:sz w:val="17"/>
+          <w:szCs w:val="17"/>
+        </w:rPr>
+        <w:t>Room</w:t>
+      </w:r>
+      <w:r>
+        <w:rPr>
+          <w:rFonts w:ascii="Consolas" w:hAnsi="Consolas" w:cs="Courier New"/>
+          <w:color w:val="F8F8F2"/>
+          <w:sz w:val="17"/>
+          <w:szCs w:val="17"/>
+        </w:rPr>
+        <w:t>();</w:t>
+      </w:r>
+      <w:proofErr w:type="gramEnd"/>
     </w:p>
     <w:p>
       <w:pPr>
@@ -15200,22 +15350,11 @@
       <w:r>
         <w:rPr>
           <w:rFonts w:ascii="Consolas" w:hAnsi="Consolas" w:cs="Courier New"/>
-          <w:b/>
-          <w:bCs/>
-          <w:color w:val="DCC6E0"/>
-          <w:sz w:val="17"/>
-          <w:szCs w:val="17"/>
-        </w:rPr>
-        <w:t>public</w:t>
-      </w:r>
-      <w:r>
-        <w:rPr>
-          <w:rFonts w:ascii="Consolas" w:hAnsi="Consolas" w:cs="Courier New"/>
-          <w:color w:val="F8F8F2"/>
-          <w:sz w:val="17"/>
-          <w:szCs w:val="17"/>
-        </w:rPr>
-        <w:t xml:space="preserve">: </w:t>
+          <w:color w:val="F8F8F2"/>
+          <w:sz w:val="17"/>
+          <w:szCs w:val="17"/>
+        </w:rPr>
+        <w:t> </w:t>
       </w:r>
     </w:p>
     <w:p>
@@ -15258,52 +15397,23 @@
       <w:r>
         <w:rPr>
           <w:rFonts w:ascii="Consolas" w:hAnsi="Consolas" w:cs="Courier New"/>
-          <w:color w:val="F8F8F2"/>
-          <w:sz w:val="17"/>
-          <w:szCs w:val="17"/>
-        </w:rPr>
-        <w:tab/>
-      </w:r>
-      <w:r>
-        <w:rPr>
-          <w:rFonts w:ascii="Consolas" w:hAnsi="Consolas" w:cs="Courier New"/>
           <w:b/>
           <w:bCs/>
           <w:color w:val="DCC6E0"/>
           <w:sz w:val="17"/>
           <w:szCs w:val="17"/>
         </w:rPr>
-        <w:t>void</w:t>
-      </w:r>
-      <w:r>
-        <w:rPr>
-          <w:rFonts w:ascii="Consolas" w:hAnsi="Consolas" w:cs="Courier New"/>
-          <w:color w:val="F8F8F2"/>
-          <w:sz w:val="17"/>
-          <w:szCs w:val="17"/>
-        </w:rPr>
-        <w:t xml:space="preserve"> </w:t>
-      </w:r>
-      <w:proofErr w:type="gramStart"/>
-      <w:r>
-        <w:rPr>
-          <w:rFonts w:ascii="Consolas" w:hAnsi="Consolas" w:cs="Courier New"/>
-          <w:color w:val="00E0E0"/>
-          <w:sz w:val="17"/>
-          <w:szCs w:val="17"/>
-        </w:rPr>
-        <w:t>Update</w:t>
-      </w:r>
-      <w:r>
-        <w:rPr>
-          <w:rFonts w:ascii="Consolas" w:hAnsi="Consolas" w:cs="Courier New"/>
-          <w:color w:val="F8F8F2"/>
-          <w:sz w:val="17"/>
-          <w:szCs w:val="17"/>
-        </w:rPr>
-        <w:t>();</w:t>
-      </w:r>
-      <w:proofErr w:type="gramEnd"/>
+        <w:t>public</w:t>
+      </w:r>
+      <w:r>
+        <w:rPr>
+          <w:rFonts w:ascii="Consolas" w:hAnsi="Consolas" w:cs="Courier New"/>
+          <w:color w:val="F8F8F2"/>
+          <w:sz w:val="17"/>
+          <w:szCs w:val="17"/>
+        </w:rPr>
+        <w:t xml:space="preserve">: </w:t>
+      </w:r>
     </w:p>
     <w:p>
       <w:pPr>
@@ -15349,8 +15459,48 @@
           <w:sz w:val="17"/>
           <w:szCs w:val="17"/>
         </w:rPr>
-        <w:t> </w:t>
-      </w:r>
+        <w:tab/>
+      </w:r>
+      <w:r>
+        <w:rPr>
+          <w:rFonts w:ascii="Consolas" w:hAnsi="Consolas" w:cs="Courier New"/>
+          <w:b/>
+          <w:bCs/>
+          <w:color w:val="DCC6E0"/>
+          <w:sz w:val="17"/>
+          <w:szCs w:val="17"/>
+        </w:rPr>
+        <w:t>void</w:t>
+      </w:r>
+      <w:r>
+        <w:rPr>
+          <w:rFonts w:ascii="Consolas" w:hAnsi="Consolas" w:cs="Courier New"/>
+          <w:color w:val="F8F8F2"/>
+          <w:sz w:val="17"/>
+          <w:szCs w:val="17"/>
+        </w:rPr>
+        <w:t xml:space="preserve"> </w:t>
+      </w:r>
+      <w:proofErr w:type="gramStart"/>
+      <w:r>
+        <w:rPr>
+          <w:rFonts w:ascii="Consolas" w:hAnsi="Consolas" w:cs="Courier New"/>
+          <w:color w:val="00E0E0"/>
+          <w:sz w:val="17"/>
+          <w:szCs w:val="17"/>
+        </w:rPr>
+        <w:t>Update</w:t>
+      </w:r>
+      <w:r>
+        <w:rPr>
+          <w:rFonts w:ascii="Consolas" w:hAnsi="Consolas" w:cs="Courier New"/>
+          <w:color w:val="F8F8F2"/>
+          <w:sz w:val="17"/>
+          <w:szCs w:val="17"/>
+        </w:rPr>
+        <w:t>();</w:t>
+      </w:r>
+      <w:proofErr w:type="gramEnd"/>
     </w:p>
     <w:p>
       <w:pPr>
@@ -15392,22 +15542,11 @@
       <w:r>
         <w:rPr>
           <w:rFonts w:ascii="Consolas" w:hAnsi="Consolas" w:cs="Courier New"/>
-          <w:b/>
-          <w:bCs/>
-          <w:color w:val="DCC6E0"/>
-          <w:sz w:val="17"/>
-          <w:szCs w:val="17"/>
-        </w:rPr>
-        <w:t>private</w:t>
-      </w:r>
-      <w:r>
-        <w:rPr>
-          <w:rFonts w:ascii="Consolas" w:hAnsi="Consolas" w:cs="Courier New"/>
-          <w:color w:val="F8F8F2"/>
-          <w:sz w:val="17"/>
-          <w:szCs w:val="17"/>
-        </w:rPr>
-        <w:t xml:space="preserve">: </w:t>
+          <w:color w:val="F8F8F2"/>
+          <w:sz w:val="17"/>
+          <w:szCs w:val="17"/>
+        </w:rPr>
+        <w:t> </w:t>
       </w:r>
     </w:p>
     <w:p>
@@ -15450,62 +15589,22 @@
       <w:r>
         <w:rPr>
           <w:rFonts w:ascii="Consolas" w:hAnsi="Consolas" w:cs="Courier New"/>
-          <w:color w:val="F8F8F2"/>
-          <w:sz w:val="17"/>
-          <w:szCs w:val="17"/>
-        </w:rPr>
-        <w:tab/>
-      </w:r>
-      <w:r>
-        <w:rPr>
-          <w:rFonts w:ascii="Consolas" w:hAnsi="Consolas" w:cs="Courier New"/>
           <w:b/>
           <w:bCs/>
           <w:color w:val="DCC6E0"/>
           <w:sz w:val="17"/>
           <w:szCs w:val="17"/>
         </w:rPr>
-        <w:t>void</w:t>
-      </w:r>
-      <w:r>
-        <w:rPr>
-          <w:rFonts w:ascii="Consolas" w:hAnsi="Consolas" w:cs="Courier New"/>
-          <w:color w:val="F8F8F2"/>
-          <w:sz w:val="17"/>
-          <w:szCs w:val="17"/>
-        </w:rPr>
-        <w:t xml:space="preserve"> </w:t>
-      </w:r>
-      <w:proofErr w:type="spellStart"/>
-      <w:proofErr w:type="gramStart"/>
-      <w:r>
-        <w:rPr>
-          <w:rFonts w:ascii="Consolas" w:hAnsi="Consolas" w:cs="Courier New"/>
-          <w:color w:val="00E0E0"/>
-          <w:sz w:val="17"/>
-          <w:szCs w:val="17"/>
-        </w:rPr>
-        <w:t>AddObject</w:t>
-      </w:r>
-      <w:proofErr w:type="spellEnd"/>
-      <w:r>
-        <w:rPr>
-          <w:rFonts w:ascii="Consolas" w:hAnsi="Consolas" w:cs="Courier New"/>
-          <w:color w:val="F8F8F2"/>
-          <w:sz w:val="17"/>
-          <w:szCs w:val="17"/>
-        </w:rPr>
-        <w:t>();</w:t>
-      </w:r>
-      <w:proofErr w:type="gramEnd"/>
-      <w:r>
-        <w:rPr>
-          <w:rFonts w:ascii="Consolas" w:hAnsi="Consolas" w:cs="Courier New"/>
-          <w:color w:val="F8F8F2"/>
-          <w:sz w:val="17"/>
-          <w:szCs w:val="17"/>
-        </w:rPr>
-        <w:t xml:space="preserve"> </w:t>
+        <w:t>private</w:t>
+      </w:r>
+      <w:r>
+        <w:rPr>
+          <w:rFonts w:ascii="Consolas" w:hAnsi="Consolas" w:cs="Courier New"/>
+          <w:color w:val="F8F8F2"/>
+          <w:sz w:val="17"/>
+          <w:szCs w:val="17"/>
+        </w:rPr>
+        <w:t xml:space="preserve">: </w:t>
       </w:r>
     </w:p>
     <w:p>
@@ -15583,7 +15682,7 @@
           <w:sz w:val="17"/>
           <w:szCs w:val="17"/>
         </w:rPr>
-        <w:t>RemoveObject</w:t>
+        <w:t>AddObject</w:t>
       </w:r>
       <w:proofErr w:type="spellEnd"/>
       <w:r>
@@ -15681,7 +15780,7 @@
           <w:sz w:val="17"/>
           <w:szCs w:val="17"/>
         </w:rPr>
-        <w:t>InitPlayer</w:t>
+        <w:t>RemoveObject</w:t>
       </w:r>
       <w:proofErr w:type="spellEnd"/>
       <w:r>
@@ -15701,7 +15800,7 @@
           <w:sz w:val="17"/>
           <w:szCs w:val="17"/>
         </w:rPr>
-        <w:t xml:space="preserve">  </w:t>
+        <w:t xml:space="preserve"> </w:t>
       </w:r>
     </w:p>
     <w:p>
@@ -15779,7 +15878,7 @@
           <w:sz w:val="17"/>
           <w:szCs w:val="17"/>
         </w:rPr>
-        <w:t>StartGame</w:t>
+        <w:t>InitPlayer</w:t>
       </w:r>
       <w:proofErr w:type="spellEnd"/>
       <w:r>
@@ -15799,7 +15898,7 @@
           <w:sz w:val="17"/>
           <w:szCs w:val="17"/>
         </w:rPr>
-        <w:t xml:space="preserve"> </w:t>
+        <w:t xml:space="preserve">  </w:t>
       </w:r>
     </w:p>
     <w:p>
@@ -15877,7 +15976,7 @@
           <w:sz w:val="17"/>
           <w:szCs w:val="17"/>
         </w:rPr>
-        <w:t>EndGame</w:t>
+        <w:t>StartGame</w:t>
       </w:r>
       <w:proofErr w:type="spellEnd"/>
       <w:r>
@@ -15975,7 +16074,7 @@
           <w:sz w:val="17"/>
           <w:szCs w:val="17"/>
         </w:rPr>
-        <w:t>ChangeStage</w:t>
+        <w:t>EndGame</w:t>
       </w:r>
       <w:proofErr w:type="spellEnd"/>
       <w:r>
@@ -15988,6 +16087,15 @@
         <w:t>();</w:t>
       </w:r>
       <w:proofErr w:type="gramEnd"/>
+      <w:r>
+        <w:rPr>
+          <w:rFonts w:ascii="Consolas" w:hAnsi="Consolas" w:cs="Courier New"/>
+          <w:color w:val="F8F8F2"/>
+          <w:sz w:val="17"/>
+          <w:szCs w:val="17"/>
+        </w:rPr>
+        <w:t xml:space="preserve"> </w:t>
+      </w:r>
     </w:p>
     <w:p>
       <w:pPr>
@@ -16033,6 +16141,95 @@
           <w:sz w:val="17"/>
           <w:szCs w:val="17"/>
         </w:rPr>
+        <w:tab/>
+      </w:r>
+      <w:r>
+        <w:rPr>
+          <w:rFonts w:ascii="Consolas" w:hAnsi="Consolas" w:cs="Courier New"/>
+          <w:b/>
+          <w:bCs/>
+          <w:color w:val="DCC6E0"/>
+          <w:sz w:val="17"/>
+          <w:szCs w:val="17"/>
+        </w:rPr>
+        <w:t>void</w:t>
+      </w:r>
+      <w:r>
+        <w:rPr>
+          <w:rFonts w:ascii="Consolas" w:hAnsi="Consolas" w:cs="Courier New"/>
+          <w:color w:val="F8F8F2"/>
+          <w:sz w:val="17"/>
+          <w:szCs w:val="17"/>
+        </w:rPr>
+        <w:t xml:space="preserve"> </w:t>
+      </w:r>
+      <w:proofErr w:type="spellStart"/>
+      <w:proofErr w:type="gramStart"/>
+      <w:r>
+        <w:rPr>
+          <w:rFonts w:ascii="Consolas" w:hAnsi="Consolas" w:cs="Courier New"/>
+          <w:color w:val="00E0E0"/>
+          <w:sz w:val="17"/>
+          <w:szCs w:val="17"/>
+        </w:rPr>
+        <w:t>ChangeStage</w:t>
+      </w:r>
+      <w:proofErr w:type="spellEnd"/>
+      <w:r>
+        <w:rPr>
+          <w:rFonts w:ascii="Consolas" w:hAnsi="Consolas" w:cs="Courier New"/>
+          <w:color w:val="F8F8F2"/>
+          <w:sz w:val="17"/>
+          <w:szCs w:val="17"/>
+        </w:rPr>
+        <w:t>();</w:t>
+      </w:r>
+      <w:proofErr w:type="gramEnd"/>
+    </w:p>
+    <w:p>
+      <w:pPr>
+        <w:pStyle w:val="ad"/>
+        <w:pBdr>
+          <w:top w:val="single" w:sz="6" w:space="2" w:color="888888"/>
+          <w:left w:val="single" w:sz="6" w:space="2" w:color="888888"/>
+          <w:bottom w:val="single" w:sz="6" w:space="2" w:color="888888"/>
+          <w:right w:val="single" w:sz="6" w:space="2" w:color="888888"/>
+        </w:pBdr>
+        <w:shd w:val="clear" w:color="auto" w:fill="2B2B2B"/>
+        <w:tabs>
+          <w:tab w:val="left" w:pos="916"/>
+          <w:tab w:val="left" w:pos="1832"/>
+          <w:tab w:val="left" w:pos="2748"/>
+          <w:tab w:val="left" w:pos="3664"/>
+          <w:tab w:val="left" w:pos="4580"/>
+          <w:tab w:val="left" w:pos="5496"/>
+          <w:tab w:val="left" w:pos="6412"/>
+          <w:tab w:val="left" w:pos="7328"/>
+          <w:tab w:val="left" w:pos="8244"/>
+          <w:tab w:val="left" w:pos="9160"/>
+          <w:tab w:val="left" w:pos="10076"/>
+          <w:tab w:val="left" w:pos="10992"/>
+          <w:tab w:val="left" w:pos="11908"/>
+          <w:tab w:val="left" w:pos="12824"/>
+          <w:tab w:val="left" w:pos="13740"/>
+          <w:tab w:val="left" w:pos="14656"/>
+        </w:tabs>
+        <w:spacing w:before="0" w:beforeAutospacing="0" w:after="0" w:afterAutospacing="0"/>
+        <w:divId w:val="1266187338"/>
+        <w:rPr>
+          <w:rFonts w:ascii="Consolas" w:hAnsi="Consolas" w:cs="Courier New"/>
+          <w:color w:val="F8F8F2"/>
+          <w:sz w:val="17"/>
+          <w:szCs w:val="17"/>
+        </w:rPr>
+      </w:pPr>
+      <w:r>
+        <w:rPr>
+          <w:rFonts w:ascii="Consolas" w:hAnsi="Consolas" w:cs="Courier New"/>
+          <w:color w:val="F8F8F2"/>
+          <w:sz w:val="17"/>
+          <w:szCs w:val="17"/>
+        </w:rPr>
         <w:t>};</w:t>
       </w:r>
     </w:p>
@@ -16865,6 +17062,7 @@
           <w:sz w:val="17"/>
           <w:szCs w:val="17"/>
         </w:rPr>
+        <w:lastRenderedPageBreak/>
         <w:t>public</w:t>
       </w:r>
       <w:r>
@@ -16921,7 +17119,6 @@
           <w:sz w:val="17"/>
           <w:szCs w:val="17"/>
         </w:rPr>
-        <w:lastRenderedPageBreak/>
         <w:tab/>
       </w:r>
       <w:r>
@@ -23067,6 +23264,7 @@
           <w:sz w:val="17"/>
           <w:szCs w:val="17"/>
         </w:rPr>
+        <w:lastRenderedPageBreak/>
         <w:t>{</w:t>
       </w:r>
     </w:p>
@@ -23114,7 +23312,6 @@
           <w:sz w:val="17"/>
           <w:szCs w:val="17"/>
         </w:rPr>
-        <w:lastRenderedPageBreak/>
         <w:tab/>
       </w:r>
       <w:r>
@@ -27896,6 +28093,7 @@
           <w:sz w:val="17"/>
           <w:szCs w:val="17"/>
         </w:rPr>
+        <w:lastRenderedPageBreak/>
         <w:t>};</w:t>
       </w:r>
     </w:p>
@@ -27943,7 +28141,6 @@
           <w:sz w:val="17"/>
           <w:szCs w:val="17"/>
         </w:rPr>
-        <w:lastRenderedPageBreak/>
         <w:t> </w:t>
       </w:r>
     </w:p>
@@ -32253,6 +32450,7 @@
           <w:sz w:val="17"/>
           <w:szCs w:val="17"/>
         </w:rPr>
+        <w:lastRenderedPageBreak/>
         <w:tab/>
       </w:r>
       <w:r>
@@ -32423,7 +32621,6 @@
           <w:sz w:val="17"/>
           <w:szCs w:val="17"/>
         </w:rPr>
-        <w:lastRenderedPageBreak/>
         <w:t>};</w:t>
       </w:r>
     </w:p>
@@ -34542,6 +34739,7 @@
                 <w:sz w:val="20"/>
                 <w:szCs w:val="20"/>
               </w:rPr>
+              <w:lastRenderedPageBreak/>
               <w:t>GameObject</w:t>
             </w:r>
             <w:proofErr w:type="spellEnd"/>
@@ -34589,7 +34787,6 @@
                 <w:sz w:val="20"/>
                 <w:szCs w:val="20"/>
               </w:rPr>
-              <w:lastRenderedPageBreak/>
               <w:t>GameObject</w:t>
             </w:r>
             <w:proofErr w:type="spellEnd"/>
@@ -37758,7 +37955,7 @@
           <w:p>
             <w:pPr>
               <w:rPr>
-                <w:rFonts w:eastAsiaTheme="minorHAnsi" w:hint="eastAsia"/>
+                <w:rFonts w:eastAsiaTheme="minorHAnsi"/>
                 <w:sz w:val="16"/>
                 <w:szCs w:val="16"/>
               </w:rPr>

</xml_diff>

<commit_message>
[Server] Room AddObject 추가 및 Client 접속할 때마다 Player 생성 후 BroadCast하는 코드 추가
+[문서] 할 일 및 Room 클래스 내용 수정
</commit_message>
<xml_diff>
--- a/문서/5팀_ProjectProgressReport.docx
+++ b/문서/5팀_ProjectProgressReport.docx
@@ -13400,16 +13400,6 @@
           <w:szCs w:val="17"/>
         </w:rPr>
         <w:tab/>
-      </w:r>
-      <w:r>
-        <w:rPr>
-          <w:rFonts w:ascii="Consolas" w:hAnsi="Consolas" w:cs="Courier New"/>
-          <w:b/>
-          <w:bCs/>
-          <w:color w:val="DCC6E0"/>
-          <w:sz w:val="17"/>
-          <w:szCs w:val="17"/>
-        </w:rPr>
         <w:t>void</w:t>
       </w:r>
       <w:r>
@@ -13522,7 +13512,7 @@
         <w:spacing w:before="0" w:beforeAutospacing="0" w:after="0" w:afterAutospacing="0"/>
         <w:divId w:val="1266187338"/>
         <w:rPr>
-          <w:rFonts w:ascii="Consolas" w:hAnsi="Consolas" w:cs="Courier New" w:hint="eastAsia"/>
+          <w:rFonts w:ascii="Consolas" w:hAnsi="Consolas" w:cs="Courier New"/>
           <w:color w:val="0F9ED5" w:themeColor="accent4"/>
           <w:sz w:val="17"/>
           <w:szCs w:val="17"/>
@@ -13881,7 +13871,7 @@
         <w:spacing w:before="0" w:beforeAutospacing="0" w:after="0" w:afterAutospacing="0"/>
         <w:divId w:val="1266187338"/>
         <w:rPr>
-          <w:rFonts w:ascii="Consolas" w:hAnsi="Consolas" w:cs="Courier New" w:hint="eastAsia"/>
+          <w:rFonts w:ascii="Consolas" w:hAnsi="Consolas" w:cs="Courier New"/>
           <w:color w:val="F8F8F2"/>
           <w:sz w:val="17"/>
           <w:szCs w:val="17"/>
@@ -15581,6 +15571,7 @@
         <w:divId w:val="1266187338"/>
         <w:rPr>
           <w:rFonts w:ascii="Consolas" w:hAnsi="Consolas" w:cs="Courier New"/>
+          <w:strike/>
           <w:color w:val="F8F8F2"/>
           <w:sz w:val="17"/>
           <w:szCs w:val="17"/>
@@ -15591,6 +15582,7 @@
           <w:rFonts w:ascii="Consolas" w:hAnsi="Consolas" w:cs="Courier New"/>
           <w:b/>
           <w:bCs/>
+          <w:strike/>
           <w:color w:val="DCC6E0"/>
           <w:sz w:val="17"/>
           <w:szCs w:val="17"/>
@@ -15600,6 +15592,7 @@
       <w:r>
         <w:rPr>
           <w:rFonts w:ascii="Consolas" w:hAnsi="Consolas" w:cs="Courier New"/>
+          <w:strike/>
           <w:color w:val="F8F8F2"/>
           <w:sz w:val="17"/>
           <w:szCs w:val="17"/>
@@ -15638,71 +15631,20 @@
         <w:spacing w:before="0" w:beforeAutospacing="0" w:after="0" w:afterAutospacing="0"/>
         <w:divId w:val="1266187338"/>
         <w:rPr>
-          <w:rFonts w:ascii="Consolas" w:hAnsi="Consolas" w:cs="Courier New"/>
-          <w:color w:val="F8F8F2"/>
-          <w:sz w:val="17"/>
-          <w:szCs w:val="17"/>
-        </w:rPr>
-      </w:pPr>
-      <w:r>
-        <w:rPr>
-          <w:rFonts w:ascii="Consolas" w:hAnsi="Consolas" w:cs="Courier New"/>
-          <w:color w:val="F8F8F2"/>
-          <w:sz w:val="17"/>
-          <w:szCs w:val="17"/>
-        </w:rPr>
-        <w:tab/>
-      </w:r>
-      <w:r>
-        <w:rPr>
-          <w:rFonts w:ascii="Consolas" w:hAnsi="Consolas" w:cs="Courier New"/>
-          <w:b/>
-          <w:bCs/>
-          <w:color w:val="DCC6E0"/>
-          <w:sz w:val="17"/>
-          <w:szCs w:val="17"/>
-        </w:rPr>
-        <w:t>void</w:t>
-      </w:r>
-      <w:r>
-        <w:rPr>
-          <w:rFonts w:ascii="Consolas" w:hAnsi="Consolas" w:cs="Courier New"/>
-          <w:color w:val="F8F8F2"/>
-          <w:sz w:val="17"/>
-          <w:szCs w:val="17"/>
-        </w:rPr>
-        <w:t xml:space="preserve"> </w:t>
-      </w:r>
-      <w:proofErr w:type="spellStart"/>
-      <w:proofErr w:type="gramStart"/>
-      <w:r>
-        <w:rPr>
-          <w:rFonts w:ascii="Consolas" w:hAnsi="Consolas" w:cs="Courier New"/>
-          <w:color w:val="00E0E0"/>
-          <w:sz w:val="17"/>
-          <w:szCs w:val="17"/>
-        </w:rPr>
-        <w:t>AddObject</w:t>
-      </w:r>
-      <w:proofErr w:type="spellEnd"/>
-      <w:r>
-        <w:rPr>
-          <w:rFonts w:ascii="Consolas" w:hAnsi="Consolas" w:cs="Courier New"/>
-          <w:color w:val="F8F8F2"/>
-          <w:sz w:val="17"/>
-          <w:szCs w:val="17"/>
-        </w:rPr>
-        <w:t>();</w:t>
-      </w:r>
-      <w:proofErr w:type="gramEnd"/>
-      <w:r>
-        <w:rPr>
-          <w:rFonts w:ascii="Consolas" w:hAnsi="Consolas" w:cs="Courier New"/>
-          <w:color w:val="F8F8F2"/>
-          <w:sz w:val="17"/>
-          <w:szCs w:val="17"/>
-        </w:rPr>
-        <w:t xml:space="preserve"> </w:t>
+          <w:rFonts w:ascii="Consolas" w:hAnsi="Consolas" w:cs="Courier New" w:hint="eastAsia"/>
+          <w:color w:val="F8F8F2"/>
+          <w:sz w:val="17"/>
+          <w:szCs w:val="17"/>
+        </w:rPr>
+      </w:pPr>
+      <w:r>
+        <w:rPr>
+          <w:rFonts w:ascii="Consolas" w:hAnsi="Consolas" w:cs="Courier New" w:hint="eastAsia"/>
+          <w:color w:val="0F9ED5" w:themeColor="accent4"/>
+          <w:sz w:val="17"/>
+          <w:szCs w:val="17"/>
+        </w:rPr>
+        <w:t>public:</w:t>
       </w:r>
     </w:p>
     <w:p>
@@ -15737,6 +15679,7 @@
         <w:divId w:val="1266187338"/>
         <w:rPr>
           <w:rFonts w:ascii="Consolas" w:hAnsi="Consolas" w:cs="Courier New"/>
+          <w:strike/>
           <w:color w:val="F8F8F2"/>
           <w:sz w:val="17"/>
           <w:szCs w:val="17"/>
@@ -15756,6 +15699,7 @@
           <w:rFonts w:ascii="Consolas" w:hAnsi="Consolas" w:cs="Courier New"/>
           <w:b/>
           <w:bCs/>
+          <w:strike/>
           <w:color w:val="DCC6E0"/>
           <w:sz w:val="17"/>
           <w:szCs w:val="17"/>
@@ -15765,6 +15709,7 @@
       <w:r>
         <w:rPr>
           <w:rFonts w:ascii="Consolas" w:hAnsi="Consolas" w:cs="Courier New"/>
+          <w:strike/>
           <w:color w:val="F8F8F2"/>
           <w:sz w:val="17"/>
           <w:szCs w:val="17"/>
@@ -15776,16 +15721,18 @@
       <w:r>
         <w:rPr>
           <w:rFonts w:ascii="Consolas" w:hAnsi="Consolas" w:cs="Courier New"/>
+          <w:strike/>
           <w:color w:val="00E0E0"/>
           <w:sz w:val="17"/>
           <w:szCs w:val="17"/>
         </w:rPr>
-        <w:t>RemoveObject</w:t>
+        <w:t>AddObject</w:t>
       </w:r>
       <w:proofErr w:type="spellEnd"/>
       <w:r>
         <w:rPr>
           <w:rFonts w:ascii="Consolas" w:hAnsi="Consolas" w:cs="Courier New"/>
+          <w:strike/>
           <w:color w:val="F8F8F2"/>
           <w:sz w:val="17"/>
           <w:szCs w:val="17"/>
@@ -15796,6 +15743,7 @@
       <w:r>
         <w:rPr>
           <w:rFonts w:ascii="Consolas" w:hAnsi="Consolas" w:cs="Courier New"/>
+          <w:strike/>
           <w:color w:val="F8F8F2"/>
           <w:sz w:val="17"/>
           <w:szCs w:val="17"/>
@@ -15834,8 +15782,8 @@
         <w:spacing w:before="0" w:beforeAutospacing="0" w:after="0" w:afterAutospacing="0"/>
         <w:divId w:val="1266187338"/>
         <w:rPr>
-          <w:rFonts w:ascii="Consolas" w:hAnsi="Consolas" w:cs="Courier New"/>
-          <w:color w:val="F8F8F2"/>
+          <w:rFonts w:ascii="Consolas" w:hAnsi="Consolas" w:cs="Courier New" w:hint="eastAsia"/>
+          <w:color w:val="0F9ED5" w:themeColor="accent4"/>
           <w:sz w:val="17"/>
           <w:szCs w:val="17"/>
         </w:rPr>
@@ -15849,21 +15797,21 @@
         </w:rPr>
         <w:tab/>
       </w:r>
-      <w:r>
-        <w:rPr>
-          <w:rFonts w:ascii="Consolas" w:hAnsi="Consolas" w:cs="Courier New"/>
-          <w:b/>
-          <w:bCs/>
-          <w:color w:val="DCC6E0"/>
-          <w:sz w:val="17"/>
-          <w:szCs w:val="17"/>
-        </w:rPr>
-        <w:t>void</w:t>
-      </w:r>
-      <w:r>
-        <w:rPr>
-          <w:rFonts w:ascii="Consolas" w:hAnsi="Consolas" w:cs="Courier New"/>
-          <w:color w:val="F8F8F2"/>
+      <w:proofErr w:type="spellStart"/>
+      <w:r>
+        <w:rPr>
+          <w:rFonts w:ascii="Consolas" w:hAnsi="Consolas" w:cs="Courier New" w:hint="eastAsia"/>
+          <w:color w:val="0F9ED5" w:themeColor="accent4"/>
+          <w:sz w:val="17"/>
+          <w:szCs w:val="17"/>
+        </w:rPr>
+        <w:t>GameObjectRef</w:t>
+      </w:r>
+      <w:proofErr w:type="spellEnd"/>
+      <w:r>
+        <w:rPr>
+          <w:rFonts w:ascii="Consolas" w:hAnsi="Consolas" w:cs="Courier New" w:hint="eastAsia"/>
+          <w:color w:val="0F9ED5" w:themeColor="accent4"/>
           <w:sz w:val="17"/>
           <w:szCs w:val="17"/>
         </w:rPr>
@@ -15873,33 +15821,24 @@
       <w:proofErr w:type="gramStart"/>
       <w:r>
         <w:rPr>
-          <w:rFonts w:ascii="Consolas" w:hAnsi="Consolas" w:cs="Courier New"/>
-          <w:color w:val="00E0E0"/>
-          <w:sz w:val="17"/>
-          <w:szCs w:val="17"/>
-        </w:rPr>
-        <w:t>InitPlayer</w:t>
+          <w:rFonts w:ascii="Consolas" w:hAnsi="Consolas" w:cs="Courier New" w:hint="eastAsia"/>
+          <w:color w:val="0F9ED5" w:themeColor="accent4"/>
+          <w:sz w:val="17"/>
+          <w:szCs w:val="17"/>
+        </w:rPr>
+        <w:t>AddObject</w:t>
       </w:r>
       <w:proofErr w:type="spellEnd"/>
       <w:r>
         <w:rPr>
-          <w:rFonts w:ascii="Consolas" w:hAnsi="Consolas" w:cs="Courier New"/>
-          <w:color w:val="F8F8F2"/>
+          <w:rFonts w:ascii="Consolas" w:hAnsi="Consolas" w:cs="Courier New" w:hint="eastAsia"/>
+          <w:color w:val="0F9ED5" w:themeColor="accent4"/>
           <w:sz w:val="17"/>
           <w:szCs w:val="17"/>
         </w:rPr>
         <w:t>();</w:t>
       </w:r>
       <w:proofErr w:type="gramEnd"/>
-      <w:r>
-        <w:rPr>
-          <w:rFonts w:ascii="Consolas" w:hAnsi="Consolas" w:cs="Courier New"/>
-          <w:color w:val="F8F8F2"/>
-          <w:sz w:val="17"/>
-          <w:szCs w:val="17"/>
-        </w:rPr>
-        <w:t xml:space="preserve">  </w:t>
-      </w:r>
     </w:p>
     <w:p>
       <w:pPr>
@@ -15976,7 +15915,7 @@
           <w:sz w:val="17"/>
           <w:szCs w:val="17"/>
         </w:rPr>
-        <w:t>StartGame</w:t>
+        <w:t>RemoveObject</w:t>
       </w:r>
       <w:proofErr w:type="spellEnd"/>
       <w:r>
@@ -16074,7 +16013,7 @@
           <w:sz w:val="17"/>
           <w:szCs w:val="17"/>
         </w:rPr>
-        <w:t>EndGame</w:t>
+        <w:t>InitPlayer</w:t>
       </w:r>
       <w:proofErr w:type="spellEnd"/>
       <w:r>
@@ -16094,7 +16033,7 @@
           <w:sz w:val="17"/>
           <w:szCs w:val="17"/>
         </w:rPr>
-        <w:t xml:space="preserve"> </w:t>
+        <w:t xml:space="preserve">  </w:t>
       </w:r>
     </w:p>
     <w:p>
@@ -16172,7 +16111,7 @@
           <w:sz w:val="17"/>
           <w:szCs w:val="17"/>
         </w:rPr>
-        <w:t>ChangeStage</w:t>
+        <w:t>StartGame</w:t>
       </w:r>
       <w:proofErr w:type="spellEnd"/>
       <w:r>
@@ -16185,6 +16124,15 @@
         <w:t>();</w:t>
       </w:r>
       <w:proofErr w:type="gramEnd"/>
+      <w:r>
+        <w:rPr>
+          <w:rFonts w:ascii="Consolas" w:hAnsi="Consolas" w:cs="Courier New"/>
+          <w:color w:val="F8F8F2"/>
+          <w:sz w:val="17"/>
+          <w:szCs w:val="17"/>
+        </w:rPr>
+        <w:t xml:space="preserve"> </w:t>
+      </w:r>
     </w:p>
     <w:p>
       <w:pPr>
@@ -16230,6 +16178,193 @@
           <w:sz w:val="17"/>
           <w:szCs w:val="17"/>
         </w:rPr>
+        <w:tab/>
+      </w:r>
+      <w:r>
+        <w:rPr>
+          <w:rFonts w:ascii="Consolas" w:hAnsi="Consolas" w:cs="Courier New"/>
+          <w:b/>
+          <w:bCs/>
+          <w:color w:val="DCC6E0"/>
+          <w:sz w:val="17"/>
+          <w:szCs w:val="17"/>
+        </w:rPr>
+        <w:t>void</w:t>
+      </w:r>
+      <w:r>
+        <w:rPr>
+          <w:rFonts w:ascii="Consolas" w:hAnsi="Consolas" w:cs="Courier New"/>
+          <w:color w:val="F8F8F2"/>
+          <w:sz w:val="17"/>
+          <w:szCs w:val="17"/>
+        </w:rPr>
+        <w:t xml:space="preserve"> </w:t>
+      </w:r>
+      <w:proofErr w:type="spellStart"/>
+      <w:proofErr w:type="gramStart"/>
+      <w:r>
+        <w:rPr>
+          <w:rFonts w:ascii="Consolas" w:hAnsi="Consolas" w:cs="Courier New"/>
+          <w:color w:val="00E0E0"/>
+          <w:sz w:val="17"/>
+          <w:szCs w:val="17"/>
+        </w:rPr>
+        <w:t>EndGame</w:t>
+      </w:r>
+      <w:proofErr w:type="spellEnd"/>
+      <w:r>
+        <w:rPr>
+          <w:rFonts w:ascii="Consolas" w:hAnsi="Consolas" w:cs="Courier New"/>
+          <w:color w:val="F8F8F2"/>
+          <w:sz w:val="17"/>
+          <w:szCs w:val="17"/>
+        </w:rPr>
+        <w:t>();</w:t>
+      </w:r>
+      <w:proofErr w:type="gramEnd"/>
+      <w:r>
+        <w:rPr>
+          <w:rFonts w:ascii="Consolas" w:hAnsi="Consolas" w:cs="Courier New"/>
+          <w:color w:val="F8F8F2"/>
+          <w:sz w:val="17"/>
+          <w:szCs w:val="17"/>
+        </w:rPr>
+        <w:t xml:space="preserve"> </w:t>
+      </w:r>
+    </w:p>
+    <w:p>
+      <w:pPr>
+        <w:pStyle w:val="ad"/>
+        <w:pBdr>
+          <w:top w:val="single" w:sz="6" w:space="2" w:color="888888"/>
+          <w:left w:val="single" w:sz="6" w:space="2" w:color="888888"/>
+          <w:bottom w:val="single" w:sz="6" w:space="2" w:color="888888"/>
+          <w:right w:val="single" w:sz="6" w:space="2" w:color="888888"/>
+        </w:pBdr>
+        <w:shd w:val="clear" w:color="auto" w:fill="2B2B2B"/>
+        <w:tabs>
+          <w:tab w:val="left" w:pos="916"/>
+          <w:tab w:val="left" w:pos="1832"/>
+          <w:tab w:val="left" w:pos="2748"/>
+          <w:tab w:val="left" w:pos="3664"/>
+          <w:tab w:val="left" w:pos="4580"/>
+          <w:tab w:val="left" w:pos="5496"/>
+          <w:tab w:val="left" w:pos="6412"/>
+          <w:tab w:val="left" w:pos="7328"/>
+          <w:tab w:val="left" w:pos="8244"/>
+          <w:tab w:val="left" w:pos="9160"/>
+          <w:tab w:val="left" w:pos="10076"/>
+          <w:tab w:val="left" w:pos="10992"/>
+          <w:tab w:val="left" w:pos="11908"/>
+          <w:tab w:val="left" w:pos="12824"/>
+          <w:tab w:val="left" w:pos="13740"/>
+          <w:tab w:val="left" w:pos="14656"/>
+        </w:tabs>
+        <w:spacing w:before="0" w:beforeAutospacing="0" w:after="0" w:afterAutospacing="0"/>
+        <w:divId w:val="1266187338"/>
+        <w:rPr>
+          <w:rFonts w:ascii="Consolas" w:hAnsi="Consolas" w:cs="Courier New" w:hint="eastAsia"/>
+          <w:color w:val="F8F8F2"/>
+          <w:sz w:val="17"/>
+          <w:szCs w:val="17"/>
+        </w:rPr>
+      </w:pPr>
+      <w:r>
+        <w:rPr>
+          <w:rFonts w:ascii="Consolas" w:hAnsi="Consolas" w:cs="Courier New"/>
+          <w:color w:val="F8F8F2"/>
+          <w:sz w:val="17"/>
+          <w:szCs w:val="17"/>
+        </w:rPr>
+        <w:tab/>
+      </w:r>
+      <w:r>
+        <w:rPr>
+          <w:rFonts w:ascii="Consolas" w:hAnsi="Consolas" w:cs="Courier New"/>
+          <w:b/>
+          <w:bCs/>
+          <w:color w:val="DCC6E0"/>
+          <w:sz w:val="17"/>
+          <w:szCs w:val="17"/>
+        </w:rPr>
+        <w:t>void</w:t>
+      </w:r>
+      <w:r>
+        <w:rPr>
+          <w:rFonts w:ascii="Consolas" w:hAnsi="Consolas" w:cs="Courier New"/>
+          <w:color w:val="F8F8F2"/>
+          <w:sz w:val="17"/>
+          <w:szCs w:val="17"/>
+        </w:rPr>
+        <w:t xml:space="preserve"> </w:t>
+      </w:r>
+      <w:proofErr w:type="spellStart"/>
+      <w:proofErr w:type="gramStart"/>
+      <w:r>
+        <w:rPr>
+          <w:rFonts w:ascii="Consolas" w:hAnsi="Consolas" w:cs="Courier New"/>
+          <w:color w:val="00E0E0"/>
+          <w:sz w:val="17"/>
+          <w:szCs w:val="17"/>
+        </w:rPr>
+        <w:t>ChangeStage</w:t>
+      </w:r>
+      <w:proofErr w:type="spellEnd"/>
+      <w:r>
+        <w:rPr>
+          <w:rFonts w:ascii="Consolas" w:hAnsi="Consolas" w:cs="Courier New"/>
+          <w:color w:val="F8F8F2"/>
+          <w:sz w:val="17"/>
+          <w:szCs w:val="17"/>
+        </w:rPr>
+        <w:t>();</w:t>
+      </w:r>
+      <w:proofErr w:type="gramEnd"/>
+    </w:p>
+    <w:p>
+      <w:pPr>
+        <w:pStyle w:val="ad"/>
+        <w:pBdr>
+          <w:top w:val="single" w:sz="6" w:space="2" w:color="888888"/>
+          <w:left w:val="single" w:sz="6" w:space="2" w:color="888888"/>
+          <w:bottom w:val="single" w:sz="6" w:space="2" w:color="888888"/>
+          <w:right w:val="single" w:sz="6" w:space="2" w:color="888888"/>
+        </w:pBdr>
+        <w:shd w:val="clear" w:color="auto" w:fill="2B2B2B"/>
+        <w:tabs>
+          <w:tab w:val="left" w:pos="916"/>
+          <w:tab w:val="left" w:pos="1832"/>
+          <w:tab w:val="left" w:pos="2748"/>
+          <w:tab w:val="left" w:pos="3664"/>
+          <w:tab w:val="left" w:pos="4580"/>
+          <w:tab w:val="left" w:pos="5496"/>
+          <w:tab w:val="left" w:pos="6412"/>
+          <w:tab w:val="left" w:pos="7328"/>
+          <w:tab w:val="left" w:pos="8244"/>
+          <w:tab w:val="left" w:pos="9160"/>
+          <w:tab w:val="left" w:pos="10076"/>
+          <w:tab w:val="left" w:pos="10992"/>
+          <w:tab w:val="left" w:pos="11908"/>
+          <w:tab w:val="left" w:pos="12824"/>
+          <w:tab w:val="left" w:pos="13740"/>
+          <w:tab w:val="left" w:pos="14656"/>
+        </w:tabs>
+        <w:spacing w:before="0" w:beforeAutospacing="0" w:after="0" w:afterAutospacing="0"/>
+        <w:divId w:val="1266187338"/>
+        <w:rPr>
+          <w:rFonts w:ascii="Consolas" w:hAnsi="Consolas" w:cs="Courier New"/>
+          <w:color w:val="F8F8F2"/>
+          <w:sz w:val="17"/>
+          <w:szCs w:val="17"/>
+        </w:rPr>
+      </w:pPr>
+      <w:r>
+        <w:rPr>
+          <w:rFonts w:ascii="Consolas" w:hAnsi="Consolas" w:cs="Courier New"/>
+          <w:color w:val="F8F8F2"/>
+          <w:sz w:val="17"/>
+          <w:szCs w:val="17"/>
+        </w:rPr>
         <w:t>};</w:t>
       </w:r>
     </w:p>
@@ -17062,7 +17197,6 @@
           <w:sz w:val="17"/>
           <w:szCs w:val="17"/>
         </w:rPr>
-        <w:lastRenderedPageBreak/>
         <w:t>public</w:t>
       </w:r>
       <w:r>
@@ -23126,6 +23260,7 @@
           <w:sz w:val="17"/>
           <w:szCs w:val="17"/>
         </w:rPr>
+        <w:lastRenderedPageBreak/>
         <w:t> </w:t>
       </w:r>
     </w:p>
@@ -23264,7 +23399,6 @@
           <w:sz w:val="17"/>
           <w:szCs w:val="17"/>
         </w:rPr>
-        <w:lastRenderedPageBreak/>
         <w:t>{</w:t>
       </w:r>
     </w:p>
@@ -27904,6 +28038,7 @@
           <w:sz w:val="17"/>
           <w:szCs w:val="17"/>
         </w:rPr>
+        <w:lastRenderedPageBreak/>
         <w:tab/>
       </w:r>
       <w:proofErr w:type="spellStart"/>
@@ -28093,7 +28228,6 @@
           <w:sz w:val="17"/>
           <w:szCs w:val="17"/>
         </w:rPr>
-        <w:lastRenderedPageBreak/>
         <w:t>};</w:t>
       </w:r>
     </w:p>
@@ -32394,6 +32528,7 @@
           <w:sz w:val="17"/>
           <w:szCs w:val="17"/>
         </w:rPr>
+        <w:lastRenderedPageBreak/>
         <w:t>public</w:t>
       </w:r>
       <w:r>
@@ -32450,7 +32585,6 @@
           <w:sz w:val="17"/>
           <w:szCs w:val="17"/>
         </w:rPr>
-        <w:lastRenderedPageBreak/>
         <w:tab/>
       </w:r>
       <w:r>
@@ -37983,6 +38117,7 @@
             <w:r>
               <w:rPr>
                 <w:rFonts w:eastAsiaTheme="minorHAnsi" w:hint="eastAsia"/>
+                <w:strike/>
                 <w:sz w:val="16"/>
                 <w:szCs w:val="16"/>
               </w:rPr>
@@ -37992,6 +38127,7 @@
             <w:r>
               <w:rPr>
                 <w:rFonts w:eastAsiaTheme="minorHAnsi" w:hint="eastAsia"/>
+                <w:strike/>
                 <w:sz w:val="16"/>
                 <w:szCs w:val="16"/>
               </w:rPr>
@@ -38001,6 +38137,7 @@
             <w:r>
               <w:rPr>
                 <w:rFonts w:eastAsiaTheme="minorHAnsi" w:hint="eastAsia"/>
+                <w:strike/>
                 <w:sz w:val="16"/>
                 <w:szCs w:val="16"/>
               </w:rPr>

</xml_diff>